<commit_message>
modified and added heat map plot
</commit_message>
<xml_diff>
--- a/Assignment_2/Documents/Assignment_2_Presentation_document.docx
+++ b/Assignment_2/Documents/Assignment_2_Presentation_document.docx
@@ -231,11 +231,9 @@
             <w14:round/>
           </w14:textOutline>
         </w:rPr>
-        <w:t>APPLIED DATA SCIENCE -1</w:t>
-      </w:r>
-    </w:p>
-    <w:p>
-      <w:pPr>
+        <w:t>APPLIED DATA SCIENCE -</w:t>
+      </w:r>
+      <w:r>
         <w:rPr>
           <w:color w:val="4F81BD" w:themeColor="accent1"/>
           <w14:shadow w14:blurRad="38100" w14:dist="25400" w14:dir="5400000" w14:sx="100000" w14:sy="100000" w14:kx="0" w14:ky="0" w14:algn="ctr">
@@ -249,31 +247,50 @@
             <w14:round/>
           </w14:textOutline>
         </w:rPr>
-      </w:pPr>
-    </w:p>
-    <w:p/>
-    <w:p>
+        <w:t>1</w:t>
+      </w:r>
       <w:r>
         <w:br w:type="page"/>
       </w:r>
     </w:p>
     <w:p>
-      <w:r>
+      <w:pPr>
+        <w:spacing w:line="240" w:lineRule="auto"/>
+      </w:pPr>
+      <w:r>
+        <w:rPr>
+          <w:b/>
+          <w:bCs/>
+        </w:rPr>
         <w:lastRenderedPageBreak/>
-        <w:t xml:space="preserve">To explore the causes of climate change we examined </w:t>
-      </w:r>
-      <w:r>
-        <w:t xml:space="preserve">data from 9 countries spread across the world. We selected three third world countries and six first world countries to examine the effects of factors influencing climate change. Data from 1990 to 2014 was collected, since the information </w:t>
-      </w:r>
-      <w:r>
-        <w:t xml:space="preserve">for the period was complete. In addition, data for every 5 years was taken for the analysis. </w:t>
-      </w:r>
-    </w:p>
-    <w:p>
-      <w:pPr>
+        <w:t>Abstract</w:t>
+      </w:r>
+      <w:r>
+        <w:t xml:space="preserve">: </w:t>
+      </w:r>
+      <w:r>
+        <w:t xml:space="preserve">China over the years has become the largest producer CO2 and methane gas emission. On the other hand, industrialised nations have reduced both CO2 and methane gas production. The dependence of China on production of electricity from coal-based sources has increased from 1990 to 2014. This can be attributed to more than 105.2% increase in the urban population. France, Germany have increased their production of electricity from nuclear sources, thus contributing towards reduction in climate change.  </w:t>
+      </w:r>
+    </w:p>
+    <w:p>
+      <w:pPr>
+        <w:spacing w:line="240" w:lineRule="auto"/>
+      </w:pPr>
+      <w:r>
+        <w:rPr>
+          <w:b/>
+          <w:bCs/>
+        </w:rPr>
+        <w:t>EXPLANATION</w:t>
+      </w:r>
+      <w:r>
+        <w:t xml:space="preserve">: To explore the causes of climate change we examined data from 9 countries spread across the world. We selected three third world countries and six first world countries to examine the effects of factors influencing climate change. Data from 1990 to 2014 was collected, since the information for the period was complete. In addition, data for every 5 years was taken for the analysis. </w:t>
+      </w:r>
+    </w:p>
+    <w:p>
+      <w:pPr>
+        <w:spacing w:line="240" w:lineRule="auto"/>
         <w:sectPr>
-          <w:headerReference w:type="default" r:id="rId8"/>
-          <w:headerReference w:type="first" r:id="rId9"/>
           <w:pgSz w:w="12240" w:h="15840" w:code="1"/>
           <w:pgMar w:top="1440" w:right="1440" w:bottom="1440" w:left="1440" w:header="720" w:footer="720" w:gutter="0"/>
           <w:pgNumType w:start="0"/>
@@ -315,7 +332,7 @@
           <w:noProof/>
         </w:rPr>
         <w:drawing>
-          <wp:inline distT="0" distB="0" distL="0" distR="0" wp14:anchorId="05991A0D" wp14:editId="553F86B1">
+          <wp:inline distT="0" distB="0" distL="0" distR="0" wp14:anchorId="1A82C38E" wp14:editId="2594DA61">
             <wp:extent cx="2743200" cy="1384935"/>
             <wp:effectExtent l="19050" t="19050" r="19050" b="24765"/>
             <wp:docPr id="8" name="Picture 8"/>
@@ -332,7 +349,7 @@
                     </pic:cNvPicPr>
                   </pic:nvPicPr>
                   <pic:blipFill>
-                    <a:blip r:embed="rId10" cstate="print">
+                    <a:blip r:embed="rId8" cstate="print">
                       <a:extLst>
                         <a:ext uri="{28A0092B-C50C-407E-A947-70E740481C1C}">
                           <a14:useLocalDpi xmlns:a14="http://schemas.microsoft.com/office/drawing/2010/main" val="0"/>
@@ -373,12 +390,10 @@
       <w:r>
         <w:t xml:space="preserve">In the above chart we study CO2 emissions of countries from 1990 to 2014. In 1990, CO2 emission from China was 0.2kt while in 2014 it has increased to 1.0kt. CO2 emissions of USA has remained constant for the given period. For the rest of the countries, it can </w:t>
       </w:r>
-      <w:proofErr w:type="spellStart"/>
       <w:proofErr w:type="gramStart"/>
       <w:r>
         <w:t>seen</w:t>
       </w:r>
-      <w:proofErr w:type="spellEnd"/>
       <w:proofErr w:type="gramEnd"/>
       <w:r>
         <w:t xml:space="preserve"> that CO2 emissions has been below 0.2kt. </w:t>
@@ -401,7 +416,7 @@
           <w:noProof/>
         </w:rPr>
         <w:drawing>
-          <wp:inline distT="0" distB="0" distL="0" distR="0" wp14:anchorId="6084F1F6" wp14:editId="272B0DD3">
+          <wp:inline distT="0" distB="0" distL="0" distR="0" wp14:anchorId="5A8A9321" wp14:editId="113B354E">
             <wp:extent cx="2743200" cy="1391285"/>
             <wp:effectExtent l="19050" t="19050" r="19050" b="18415"/>
             <wp:docPr id="9" name="Picture 9"/>
@@ -418,7 +433,7 @@
                     </pic:cNvPicPr>
                   </pic:nvPicPr>
                   <pic:blipFill>
-                    <a:blip r:embed="rId11" cstate="print">
+                    <a:blip r:embed="rId9" cstate="print">
                       <a:extLst>
                         <a:ext uri="{28A0092B-C50C-407E-A947-70E740481C1C}">
                           <a14:useLocalDpi xmlns:a14="http://schemas.microsoft.com/office/drawing/2010/main" val="0"/>
@@ -466,13 +481,10 @@
         <w:t>2</w:t>
       </w:r>
       <w:r>
-        <w:t xml:space="preserve"> emissions to a certain extent can be attributed to electricity production. China is the largest producer of electricity from coal sources. </w:t>
-      </w:r>
-      <w:r>
-        <w:t xml:space="preserve">More than 70% of its total electricity is produced from coal-based source. Less than 10% of France’s electricity is generated from Coal. In addition, UK has reduced its dependence on coal from above 60% to less </w:t>
-      </w:r>
-      <w:r>
-        <w:t xml:space="preserve">than 40%. Similarly, USA, Germany and Zimbabwe have reduced their dependence of Coal for production of electricity. </w:t>
+        <w:t xml:space="preserve"> emissions to a certain extent can be attributed to electricity production. China is the largest producer of electricity from coal sources. More than 70% of its total electricity </w:t>
+      </w:r>
+      <w:r>
+        <w:t xml:space="preserve">is produced from coal-based source. Less than 10% of France’s electricity is generated from Coal. In addition, UK has reduced its dependence on coal from above 60% to less than 40%. Similarly, USA, Germany and Zimbabwe have reduced their dependence of Coal for production of electricity. </w:t>
       </w:r>
     </w:p>
     <w:p>
@@ -495,7 +507,7 @@
           <w:noProof/>
         </w:rPr>
         <w:drawing>
-          <wp:inline distT="0" distB="0" distL="0" distR="0" wp14:anchorId="548E5100" wp14:editId="41B4F34E">
+          <wp:inline distT="0" distB="0" distL="0" distR="0" wp14:anchorId="27789C6C" wp14:editId="59159FB8">
             <wp:extent cx="2743200" cy="1348740"/>
             <wp:effectExtent l="19050" t="19050" r="19050" b="22860"/>
             <wp:docPr id="10" name="Picture 10"/>
@@ -512,7 +524,7 @@
                     </pic:cNvPicPr>
                   </pic:nvPicPr>
                   <pic:blipFill>
-                    <a:blip r:embed="rId12" cstate="print">
+                    <a:blip r:embed="rId10" cstate="print">
                       <a:extLst>
                         <a:ext uri="{28A0092B-C50C-407E-A947-70E740481C1C}">
                           <a14:useLocalDpi xmlns:a14="http://schemas.microsoft.com/office/drawing/2010/main" val="0"/>
@@ -546,10 +558,7 @@
         </w:drawing>
       </w:r>
       <w:r>
-        <w:t xml:space="preserve"> </w:t>
-      </w:r>
-      <w:r>
-        <w:t xml:space="preserve"> </w:t>
+        <w:t xml:space="preserve">  </w:t>
       </w:r>
     </w:p>
     <w:p>
@@ -557,15 +566,7 @@
         <w:spacing w:line="240" w:lineRule="auto"/>
       </w:pPr>
       <w:r>
-        <w:t xml:space="preserve">Further, it is found that methane gas produced maximum by China and USA. </w:t>
-      </w:r>
-      <w:proofErr w:type="gramStart"/>
-      <w:r>
-        <w:t>Methane  is</w:t>
-      </w:r>
-      <w:proofErr w:type="gramEnd"/>
-      <w:r>
-        <w:t xml:space="preserve"> a major source of greenhouse gas effect and contributes to global warming. China has increased its release of methane to 1.2kt of CO</w:t>
+        <w:t>Further, it is found that methane gas produced maximum by China and USA. Methane is a major source of greenhouse gas effect and contributes to global warming. China has increased its release of methane to 1.2kt of CO</w:t>
       </w:r>
       <w:r>
         <w:rPr>
@@ -599,11 +600,23 @@
         <w:spacing w:line="240" w:lineRule="auto"/>
       </w:pPr>
       <w:r>
+        <w:t xml:space="preserve">The next table presents the % change in urban population as a part of total population from 1990 to 2014. From the chart, of urban population growth it can be seen that in 1990 less than 30% of the urban population in both </w:t>
+      </w:r>
+      <w:r>
+        <w:lastRenderedPageBreak/>
+        <w:t xml:space="preserve">of China and Zimbabwe was a part of the total population.  However, in 2014, China's urban population grew by 105.2% as compared to 1990. The growth in urban population for the developed countries of the world, Germany, France, UK and USA, the growth has been less than 10%. </w:t>
+      </w:r>
+    </w:p>
+    <w:p>
+      <w:pPr>
+        <w:spacing w:line="240" w:lineRule="auto"/>
+      </w:pPr>
+      <w:r>
         <w:rPr>
           <w:noProof/>
         </w:rPr>
         <w:drawing>
-          <wp:inline distT="0" distB="0" distL="0" distR="0" wp14:anchorId="6AF8E558" wp14:editId="3906D347">
+          <wp:inline distT="0" distB="0" distL="0" distR="0" wp14:anchorId="2D9D306F" wp14:editId="0257DCF5">
             <wp:extent cx="2743200" cy="1423035"/>
             <wp:effectExtent l="0" t="0" r="0" b="5715"/>
             <wp:docPr id="12" name="Picture 12"/>
@@ -618,7 +631,7 @@
                     <pic:cNvPicPr/>
                   </pic:nvPicPr>
                   <pic:blipFill>
-                    <a:blip r:embed="rId13"/>
+                    <a:blip r:embed="rId11"/>
                     <a:stretch>
                       <a:fillRect/>
                     </a:stretch>
@@ -644,18 +657,6 @@
         <w:spacing w:line="240" w:lineRule="auto"/>
       </w:pPr>
       <w:r>
-        <w:t xml:space="preserve">The above table presents the % change in urban population as a part of total population from 1990 to 2014. From the chart, of urban population growth it can be seen that in 1990 </w:t>
-      </w:r>
-      <w:r>
-        <w:lastRenderedPageBreak/>
-        <w:t xml:space="preserve">less than 30% of the urban population in both of China and Zimbabwe was a part of the total population.  However, in 2014, China's urban population grew by 105.2% as compared to 1990. On the other hand, the growth in urban population from 1990 to 2014 for the rest of the countries in the study, has been less than 20%. The growth in urban population for the developed countries of the world, Germany, France, UK and USA, the growth has been less than 10%. </w:t>
-      </w:r>
-    </w:p>
-    <w:p>
-      <w:pPr>
-        <w:spacing w:line="240" w:lineRule="auto"/>
-      </w:pPr>
-      <w:r>
         <w:t>Nuclear Power Production:</w:t>
       </w:r>
     </w:p>
@@ -668,7 +669,7 @@
           <w:noProof/>
         </w:rPr>
         <w:drawing>
-          <wp:inline distT="0" distB="0" distL="0" distR="0" wp14:anchorId="6F8A029F" wp14:editId="1B7ACB3C">
+          <wp:inline distT="0" distB="0" distL="0" distR="0" wp14:anchorId="7FC4532E" wp14:editId="29B8040D">
             <wp:extent cx="2743200" cy="1353185"/>
             <wp:effectExtent l="19050" t="19050" r="19050" b="18415"/>
             <wp:docPr id="13" name="Picture 13"/>
@@ -685,7 +686,7 @@
                     </pic:cNvPicPr>
                   </pic:nvPicPr>
                   <pic:blipFill>
-                    <a:blip r:embed="rId14" cstate="print">
+                    <a:blip r:embed="rId12" cstate="print">
                       <a:extLst>
                         <a:ext uri="{28A0092B-C50C-407E-A947-70E740481C1C}">
                           <a14:useLocalDpi xmlns:a14="http://schemas.microsoft.com/office/drawing/2010/main" val="0"/>
@@ -724,16 +725,7 @@
         <w:spacing w:line="240" w:lineRule="auto"/>
       </w:pPr>
       <w:r>
-        <w:t xml:space="preserve">The above figure presents </w:t>
-      </w:r>
-      <w:r>
-        <w:t>nuclear</w:t>
-      </w:r>
-      <w:r>
-        <w:t xml:space="preserve"> power production. Nuclear power is a cl</w:t>
-      </w:r>
-      <w:r>
-        <w:t>ean form of electricity, which has enabled decrease in CO</w:t>
+        <w:t>Nuclear power is a clean form of electricity, which has enabled decrease in CO</w:t>
       </w:r>
       <w:r>
         <w:rPr>
@@ -751,16 +743,7 @@
         <w:t>2</w:t>
       </w:r>
       <w:r>
-        <w:t xml:space="preserve"> emission but also methane gas emission.</w:t>
-      </w:r>
-      <w:r>
-        <w:t xml:space="preserve"> France is closely followed by Korean republic, Germany, USA, Japan and UK in production of nuclear power. Mexico has also increased its dependence on nuclear power </w:t>
-      </w:r>
-      <w:r>
-        <w:t>to</w:t>
-      </w:r>
-      <w:r>
-        <w:t xml:space="preserve"> decrease electricity production from CO</w:t>
+        <w:t xml:space="preserve"> emission but also methane gas emission. France is closely followed by other industrialised countries in production of nuclear power. Mexico has also increased its dependence on nuclear power to decrease electricity production from CO</w:t>
       </w:r>
       <w:r>
         <w:rPr>
@@ -769,10 +752,7 @@
         <w:t>2</w:t>
       </w:r>
       <w:r>
-        <w:t xml:space="preserve"> based sources. </w:t>
-      </w:r>
-      <w:r>
-        <w:t xml:space="preserve">From the countries in our study, China reliance on nuclear power is the least for electricity production. </w:t>
+        <w:t xml:space="preserve"> based sources. From the countries in our study, China reliance on nuclear power is the least for electricity production. </w:t>
       </w:r>
     </w:p>
     <w:p>
@@ -780,10 +760,7 @@
         <w:spacing w:line="240" w:lineRule="auto"/>
       </w:pPr>
       <w:r>
-        <w:t>C</w:t>
-      </w:r>
-      <w:r>
-        <w:t xml:space="preserve">orrelation maps </w:t>
+        <w:t xml:space="preserve">Correlation maps </w:t>
       </w:r>
     </w:p>
     <w:p>
@@ -800,7 +777,10 @@
         <w:t>2</w:t>
       </w:r>
       <w:r>
-        <w:t xml:space="preserve"> production is positively correlated with its urban population, although it is negatively related to growth in population. Moreover, the CO</w:t>
+        <w:t xml:space="preserve"> production is positively correlated with its urban population, although </w:t>
+      </w:r>
+      <w:r>
+        <w:t>it is negatively related to growth in population. Moreover, the CO</w:t>
       </w:r>
       <w:r>
         <w:rPr>
@@ -809,10 +789,7 @@
         <w:t>2</w:t>
       </w:r>
       <w:r>
-        <w:t xml:space="preserve"> production is highly correlated with methane gas </w:t>
-      </w:r>
-      <w:r>
-        <w:t>production and production of electricity from nuclear power plant. In addition, we find that there exists a poor correlation between CO</w:t>
+        <w:t xml:space="preserve"> production is highly correlated with methane gas production and production of electricity from nuclear power plant. In addition, we find that there exists a poor correlation between CO</w:t>
       </w:r>
       <w:r>
         <w:rPr>
@@ -844,10 +821,10 @@
           <w:noProof/>
         </w:rPr>
         <w:drawing>
-          <wp:inline distT="0" distB="0" distL="0" distR="0" wp14:anchorId="2C240FF0" wp14:editId="53D65728">
-            <wp:extent cx="2743200" cy="1033145"/>
+          <wp:inline distT="0" distB="0" distL="0" distR="0" wp14:anchorId="13802657" wp14:editId="364B9340">
+            <wp:extent cx="2743200" cy="1887220"/>
             <wp:effectExtent l="0" t="0" r="0" b="0"/>
-            <wp:docPr id="14" name="Picture 14"/>
+            <wp:docPr id="10742111" name="Picture 2"/>
             <wp:cNvGraphicFramePr>
               <a:graphicFrameLocks xmlns:a="http://schemas.openxmlformats.org/drawingml/2006/main" noChangeAspect="1"/>
             </wp:cNvGraphicFramePr>
@@ -855,23 +832,36 @@
               <a:graphicData uri="http://schemas.openxmlformats.org/drawingml/2006/picture">
                 <pic:pic xmlns:pic="http://schemas.openxmlformats.org/drawingml/2006/picture">
                   <pic:nvPicPr>
-                    <pic:cNvPr id="1" name=""/>
-                    <pic:cNvPicPr/>
+                    <pic:cNvPr id="0" name="Picture 3"/>
+                    <pic:cNvPicPr>
+                      <a:picLocks noChangeAspect="1" noChangeArrowheads="1"/>
+                    </pic:cNvPicPr>
                   </pic:nvPicPr>
                   <pic:blipFill>
-                    <a:blip r:embed="rId15"/>
+                    <a:blip r:embed="rId13" cstate="print">
+                      <a:extLst>
+                        <a:ext uri="{28A0092B-C50C-407E-A947-70E740481C1C}">
+                          <a14:useLocalDpi xmlns:a14="http://schemas.microsoft.com/office/drawing/2010/main" val="0"/>
+                        </a:ext>
+                      </a:extLst>
+                    </a:blip>
+                    <a:srcRect/>
                     <a:stretch>
                       <a:fillRect/>
                     </a:stretch>
                   </pic:blipFill>
-                  <pic:spPr>
+                  <pic:spPr bwMode="auto">
                     <a:xfrm>
                       <a:off x="0" y="0"/>
-                      <a:ext cx="2743200" cy="1033145"/>
+                      <a:ext cx="2743200" cy="1887220"/>
                     </a:xfrm>
                     <a:prstGeom prst="rect">
                       <a:avLst/>
                     </a:prstGeom>
+                    <a:noFill/>
+                    <a:ln>
+                      <a:noFill/>
+                    </a:ln>
                   </pic:spPr>
                 </pic:pic>
               </a:graphicData>
@@ -900,10 +890,10 @@
           <w:noProof/>
         </w:rPr>
         <w:drawing>
-          <wp:inline distT="0" distB="0" distL="0" distR="0" wp14:anchorId="6B7C9115" wp14:editId="70F4FA34">
-            <wp:extent cx="2743200" cy="1015365"/>
+          <wp:inline distT="0" distB="0" distL="0" distR="0" wp14:anchorId="0C5CC835" wp14:editId="5E795771">
+            <wp:extent cx="2743200" cy="1888490"/>
             <wp:effectExtent l="0" t="0" r="0" b="0"/>
-            <wp:docPr id="15" name="Picture 15"/>
+            <wp:docPr id="1593995769" name="Picture 1"/>
             <wp:cNvGraphicFramePr>
               <a:graphicFrameLocks xmlns:a="http://schemas.openxmlformats.org/drawingml/2006/main" noChangeAspect="1"/>
             </wp:cNvGraphicFramePr>
@@ -911,79 +901,42 @@
               <a:graphicData uri="http://schemas.openxmlformats.org/drawingml/2006/picture">
                 <pic:pic xmlns:pic="http://schemas.openxmlformats.org/drawingml/2006/picture">
                   <pic:nvPicPr>
-                    <pic:cNvPr id="1" name=""/>
-                    <pic:cNvPicPr/>
+                    <pic:cNvPr id="0" name="Picture 1"/>
+                    <pic:cNvPicPr>
+                      <a:picLocks noChangeAspect="1" noChangeArrowheads="1"/>
+                    </pic:cNvPicPr>
                   </pic:nvPicPr>
                   <pic:blipFill>
-                    <a:blip r:embed="rId16"/>
+                    <a:blip r:embed="rId14" cstate="print">
+                      <a:extLst>
+                        <a:ext uri="{28A0092B-C50C-407E-A947-70E740481C1C}">
+                          <a14:useLocalDpi xmlns:a14="http://schemas.microsoft.com/office/drawing/2010/main" val="0"/>
+                        </a:ext>
+                      </a:extLst>
+                    </a:blip>
+                    <a:srcRect/>
                     <a:stretch>
                       <a:fillRect/>
                     </a:stretch>
                   </pic:blipFill>
-                  <pic:spPr>
+                  <pic:spPr bwMode="auto">
                     <a:xfrm>
                       <a:off x="0" y="0"/>
-                      <a:ext cx="2743200" cy="1015365"/>
+                      <a:ext cx="2743200" cy="1888490"/>
                     </a:xfrm>
                     <a:prstGeom prst="rect">
                       <a:avLst/>
                     </a:prstGeom>
+                    <a:noFill/>
+                    <a:ln>
+                      <a:noFill/>
+                    </a:ln>
                   </pic:spPr>
                 </pic:pic>
               </a:graphicData>
             </a:graphic>
           </wp:inline>
         </w:drawing>
-      </w:r>
-    </w:p>
-    <w:p>
-      <w:pPr>
-        <w:spacing w:line="240" w:lineRule="auto"/>
-      </w:pPr>
-      <w:r>
-        <w:t>CO</w:t>
-      </w:r>
-      <w:r>
-        <w:rPr>
-          <w:vertAlign w:val="subscript"/>
-        </w:rPr>
-        <w:t>2</w:t>
-      </w:r>
-      <w:r>
-        <w:t xml:space="preserve"> production for </w:t>
-      </w:r>
-      <w:r>
-        <w:t>M</w:t>
-      </w:r>
-      <w:r>
-        <w:t>exico is highly correlated with urban population growth and negatively with population growth. Moreover, electricity production from coal</w:t>
-      </w:r>
-      <w:r>
-        <w:t>-based</w:t>
-      </w:r>
-      <w:r>
-        <w:t xml:space="preserve"> sources if highly correlated with CO</w:t>
-      </w:r>
-      <w:r>
-        <w:rPr>
-          <w:vertAlign w:val="subscript"/>
-        </w:rPr>
-        <w:t>2</w:t>
-      </w:r>
-      <w:r>
-        <w:t xml:space="preserve"> </w:t>
-      </w:r>
-      <w:r>
-        <w:t>production in Mexico. In addition, it is also found that there exists a strong negative correlation of CO</w:t>
-      </w:r>
-      <w:r>
-        <w:rPr>
-          <w:vertAlign w:val="subscript"/>
-        </w:rPr>
-        <w:t>2</w:t>
-      </w:r>
-      <w:r>
-        <w:t xml:space="preserve"> production with forest land area in the country.</w:t>
       </w:r>
     </w:p>
     <w:p>
@@ -1000,14 +953,70 @@
         </w:sectPr>
       </w:pPr>
       <w:r>
-        <w:t xml:space="preserve">China over the years has become the largest producer CO2 and methane gas emission. </w:t>
-      </w:r>
-      <w:r>
-        <w:t>On the other hand, i</w:t>
-      </w:r>
-      <w:r>
-        <w:t xml:space="preserve">ndustrialised nations have reduced both CO2 and methane gas production. The dependence of China on production of electricity from coal-based sources has increased from 1990 to 2014. This can be attributed to more than 105.2% increase in the urban population. France, Germany have increased their production of electricity from nuclear sources, thus contributing towards reduction in climate change. </w:t>
-      </w:r>
+        <w:t>CO</w:t>
+      </w:r>
+      <w:r>
+        <w:rPr>
+          <w:vertAlign w:val="subscript"/>
+        </w:rPr>
+        <w:t>2</w:t>
+      </w:r>
+      <w:r>
+        <w:t xml:space="preserve"> production for </w:t>
+      </w:r>
+      <w:r>
+        <w:t>M</w:t>
+      </w:r>
+      <w:r>
+        <w:t>exico is highly correlated with urban population growth and negatively with population growth. Moreover, electricity production from coal</w:t>
+      </w:r>
+      <w:r>
+        <w:t>-based</w:t>
+      </w:r>
+      <w:r>
+        <w:t xml:space="preserve"> sources if highly correlated with CO</w:t>
+      </w:r>
+      <w:r>
+        <w:rPr>
+          <w:vertAlign w:val="subscript"/>
+        </w:rPr>
+        <w:t>2</w:t>
+      </w:r>
+      <w:r>
+        <w:t xml:space="preserve"> </w:t>
+      </w:r>
+      <w:r>
+        <w:t>production in Mexico. In addition, it is also found that there exists a strong negative correlation of CO</w:t>
+      </w:r>
+      <w:r>
+        <w:rPr>
+          <w:vertAlign w:val="subscript"/>
+        </w:rPr>
+        <w:t>2</w:t>
+      </w:r>
+      <w:r>
+        <w:t xml:space="preserve"> production with forest land area in the countr</w:t>
+      </w:r>
+      <w:r>
+        <w:t xml:space="preserve">y.  </w:t>
+      </w:r>
+    </w:p>
+    <w:p/>
+    <w:p>
+      <w:pPr>
+        <w:spacing w:line="240" w:lineRule="auto"/>
+        <w:sectPr>
+          <w:headerReference w:type="default" r:id="rId15"/>
+          <w:headerReference w:type="first" r:id="rId16"/>
+          <w:type w:val="continuous"/>
+          <w:pgSz w:w="12240" w:h="15840" w:code="1"/>
+          <w:pgMar w:top="1440" w:right="1440" w:bottom="1440" w:left="1440" w:header="720" w:footer="720" w:gutter="0"/>
+          <w:pgNumType w:start="0"/>
+          <w:cols w:num="2" w:space="720"/>
+          <w:titlePg/>
+          <w:docGrid w:linePitch="360"/>
+        </w:sectPr>
+      </w:pPr>
     </w:p>
     <w:p>
       <w:pPr>

</xml_diff>

<commit_message>
Added Git HUB Repo link in the word document. Also added a function to read csv file. And added docstrings
</commit_message>
<xml_diff>
--- a/Assignment_2/Documents/Assignment_2_Presentation_document.docx
+++ b/Assignment_2/Documents/Assignment_2_Presentation_document.docx
@@ -34,6 +34,7 @@
     </w:p>
     <w:p>
       <w:pPr>
+        <w:spacing w:line="360" w:lineRule="auto"/>
         <w:jc w:val="center"/>
         <w:rPr>
           <w:color w:val="4F81BD" w:themeColor="accent1"/>
@@ -49,10 +50,71 @@
           </w14:textOutline>
         </w:rPr>
       </w:pPr>
+      <w:r>
+        <w:rPr>
+          <w:color w:val="4F81BD" w:themeColor="accent1"/>
+          <w:sz w:val="28"/>
+          <w:szCs w:val="24"/>
+          <w14:shadow w14:blurRad="38100" w14:dist="25400" w14:dir="5400000" w14:sx="100000" w14:sy="100000" w14:kx="0" w14:ky="0" w14:algn="ctr">
+            <w14:srgbClr w14:val="6E747A">
+              <w14:alpha w14:val="57000"/>
+            </w14:srgbClr>
+          </w14:shadow>
+          <w14:textOutline w14:w="0" w14:cap="flat" w14:cmpd="sng" w14:algn="ctr">
+            <w14:noFill/>
+            <w14:prstDash w14:val="solid"/>
+            <w14:round/>
+          </w14:textOutline>
+        </w:rPr>
+        <w:t>TITLE</w:t>
+      </w:r>
+      <w:r>
+        <w:rPr>
+          <w:color w:val="4F81BD" w:themeColor="accent1"/>
+          <w14:shadow w14:blurRad="38100" w14:dist="25400" w14:dir="5400000" w14:sx="100000" w14:sy="100000" w14:kx="0" w14:ky="0" w14:algn="ctr">
+            <w14:srgbClr w14:val="6E747A">
+              <w14:alpha w14:val="57000"/>
+            </w14:srgbClr>
+          </w14:shadow>
+          <w14:textOutline w14:w="0" w14:cap="flat" w14:cmpd="sng" w14:algn="ctr">
+            <w14:noFill/>
+            <w14:prstDash w14:val="solid"/>
+            <w14:round/>
+          </w14:textOutline>
+        </w:rPr>
+        <w:t>:</w:t>
+      </w:r>
+      <w:r>
+        <w:rPr>
+          <w:b/>
+          <w:bCs/>
+        </w:rPr>
+        <w:t xml:space="preserve"> </w:t>
+      </w:r>
+      <w:r>
+        <w:rPr>
+          <w:bCs/>
+          <w:color w:val="4F81BD" w:themeColor="accent1"/>
+          <w:sz w:val="32"/>
+          <w:szCs w:val="28"/>
+          <w14:shadow w14:blurRad="38100" w14:dist="25400" w14:dir="5400000" w14:sx="100000" w14:sy="100000" w14:kx="0" w14:ky="0" w14:algn="ctr">
+            <w14:srgbClr w14:val="6E747A">
+              <w14:alpha w14:val="57000"/>
+            </w14:srgbClr>
+          </w14:shadow>
+          <w14:textOutline w14:w="0" w14:cap="flat" w14:cmpd="sng" w14:algn="ctr">
+            <w14:noFill/>
+            <w14:prstDash w14:val="solid"/>
+            <w14:round/>
+          </w14:textOutline>
+        </w:rPr>
+        <w:t>Climate change data analysis based on World Bank data</w:t>
+      </w:r>
     </w:p>
     <w:p>
       <w:pPr>
         <w:pStyle w:val="Heading1"/>
+        <w:spacing w:before="0" w:line="360" w:lineRule="auto"/>
         <w:jc w:val="center"/>
         <w:rPr>
           <w:rFonts w:ascii="Algerian" w:hAnsi="Algerian" w:cstheme="minorHAnsi"/>
@@ -92,6 +154,7 @@
     <w:p>
       <w:pPr>
         <w:pStyle w:val="Heading1"/>
+        <w:spacing w:before="0" w:line="360" w:lineRule="auto"/>
         <w:jc w:val="center"/>
         <w:rPr>
           <w:rFonts w:ascii="Algerian" w:hAnsi="Algerian" w:cstheme="minorHAnsi"/>
@@ -202,6 +265,7 @@
     </w:p>
     <w:p>
       <w:pPr>
+        <w:spacing w:line="360" w:lineRule="auto"/>
         <w:jc w:val="center"/>
         <w:rPr>
           <w:color w:val="4F81BD" w:themeColor="accent1"/>
@@ -218,38 +282,6 @@
         </w:rPr>
       </w:pPr>
       <w:r>
-        <w:rPr>
-          <w:color w:val="4F81BD" w:themeColor="accent1"/>
-          <w14:shadow w14:blurRad="38100" w14:dist="25400" w14:dir="5400000" w14:sx="100000" w14:sy="100000" w14:kx="0" w14:ky="0" w14:algn="ctr">
-            <w14:srgbClr w14:val="6E747A">
-              <w14:alpha w14:val="57000"/>
-            </w14:srgbClr>
-          </w14:shadow>
-          <w14:textOutline w14:w="0" w14:cap="flat" w14:cmpd="sng" w14:algn="ctr">
-            <w14:noFill/>
-            <w14:prstDash w14:val="solid"/>
-            <w14:round/>
-          </w14:textOutline>
-        </w:rPr>
-        <w:t>APPLIED DATA SCIENCE -</w:t>
-      </w:r>
-      <w:r>
-        <w:rPr>
-          <w:color w:val="4F81BD" w:themeColor="accent1"/>
-          <w14:shadow w14:blurRad="38100" w14:dist="25400" w14:dir="5400000" w14:sx="100000" w14:sy="100000" w14:kx="0" w14:ky="0" w14:algn="ctr">
-            <w14:srgbClr w14:val="6E747A">
-              <w14:alpha w14:val="57000"/>
-            </w14:srgbClr>
-          </w14:shadow>
-          <w14:textOutline w14:w="0" w14:cap="flat" w14:cmpd="sng" w14:algn="ctr">
-            <w14:noFill/>
-            <w14:prstDash w14:val="solid"/>
-            <w14:round/>
-          </w14:textOutline>
-        </w:rPr>
-        <w:t>1</w:t>
-      </w:r>
-      <w:r>
         <w:br w:type="page"/>
       </w:r>
     </w:p>
@@ -303,23 +335,31 @@
     <w:p>
       <w:pPr>
         <w:spacing w:line="240" w:lineRule="auto"/>
-      </w:pPr>
-      <w:r>
+        <w:rPr>
+          <w:b/>
+          <w:bCs/>
+        </w:rPr>
+      </w:pPr>
+      <w:r>
+        <w:rPr>
+          <w:b/>
+          <w:bCs/>
+        </w:rPr>
         <w:t>CO</w:t>
       </w:r>
       <w:r>
         <w:rPr>
+          <w:b/>
+          <w:bCs/>
           <w:vertAlign w:val="subscript"/>
         </w:rPr>
-        <w:t>2</w:t>
-      </w:r>
-      <w:r>
-        <w:rPr>
-          <w:vertAlign w:val="subscript"/>
-        </w:rPr>
-        <w:t xml:space="preserve"> </w:t>
-      </w:r>
-      <w:r>
+        <w:t xml:space="preserve">2 </w:t>
+      </w:r>
+      <w:r>
+        <w:rPr>
+          <w:b/>
+          <w:bCs/>
+        </w:rPr>
         <w:t>emissions</w:t>
       </w:r>
     </w:p>
@@ -390,10 +430,12 @@
       <w:r>
         <w:t xml:space="preserve">In the above chart we study CO2 emissions of countries from 1990 to 2014. In 1990, CO2 emission from China was 0.2kt while in 2014 it has increased to 1.0kt. CO2 emissions of USA has remained constant for the given period. For the rest of the countries, it can </w:t>
       </w:r>
+      <w:proofErr w:type="spellStart"/>
       <w:proofErr w:type="gramStart"/>
       <w:r>
         <w:t>seen</w:t>
       </w:r>
+      <w:proofErr w:type="spellEnd"/>
       <w:proofErr w:type="gramEnd"/>
       <w:r>
         <w:t xml:space="preserve"> that CO2 emissions has been below 0.2kt. </w:t>
@@ -402,8 +444,16 @@
     <w:p>
       <w:pPr>
         <w:spacing w:line="240" w:lineRule="auto"/>
-      </w:pPr>
-      <w:r>
+        <w:rPr>
+          <w:b/>
+          <w:bCs/>
+        </w:rPr>
+      </w:pPr>
+      <w:r>
+        <w:rPr>
+          <w:b/>
+          <w:bCs/>
+        </w:rPr>
         <w:t>Electricity Production</w:t>
       </w:r>
     </w:p>
@@ -490,8 +540,16 @@
     <w:p>
       <w:pPr>
         <w:spacing w:line="240" w:lineRule="auto"/>
-      </w:pPr>
-      <w:r>
+        <w:rPr>
+          <w:b/>
+          <w:bCs/>
+        </w:rPr>
+      </w:pPr>
+      <w:r>
+        <w:rPr>
+          <w:b/>
+          <w:bCs/>
+        </w:rPr>
         <w:t>Methane gas production</w:t>
       </w:r>
     </w:p>
@@ -590,8 +648,16 @@
     <w:p>
       <w:pPr>
         <w:spacing w:line="240" w:lineRule="auto"/>
-      </w:pPr>
-      <w:r>
+        <w:rPr>
+          <w:b/>
+          <w:bCs/>
+        </w:rPr>
+      </w:pPr>
+      <w:r>
+        <w:rPr>
+          <w:b/>
+          <w:bCs/>
+        </w:rPr>
         <w:t>Population Growth</w:t>
       </w:r>
     </w:p>
@@ -655,8 +721,16 @@
     <w:p>
       <w:pPr>
         <w:spacing w:line="240" w:lineRule="auto"/>
-      </w:pPr>
-      <w:r>
+        <w:rPr>
+          <w:b/>
+          <w:bCs/>
+        </w:rPr>
+      </w:pPr>
+      <w:r>
+        <w:rPr>
+          <w:b/>
+          <w:bCs/>
+        </w:rPr>
         <w:t>Nuclear Power Production:</w:t>
       </w:r>
     </w:p>
@@ -758,8 +832,16 @@
     <w:p>
       <w:pPr>
         <w:spacing w:line="240" w:lineRule="auto"/>
-      </w:pPr>
-      <w:r>
+        <w:rPr>
+          <w:b/>
+          <w:bCs/>
+        </w:rPr>
+      </w:pPr>
+      <w:r>
+        <w:rPr>
+          <w:b/>
+          <w:bCs/>
+        </w:rPr>
         <w:t xml:space="preserve">Correlation maps </w:t>
       </w:r>
     </w:p>
@@ -807,8 +889,16 @@
     <w:p>
       <w:pPr>
         <w:spacing w:line="240" w:lineRule="auto"/>
-      </w:pPr>
-      <w:r>
+        <w:rPr>
+          <w:b/>
+          <w:bCs/>
+        </w:rPr>
+      </w:pPr>
+      <w:r>
+        <w:rPr>
+          <w:b/>
+          <w:bCs/>
+        </w:rPr>
         <w:t>China</w:t>
       </w:r>
     </w:p>
@@ -876,8 +966,16 @@
     <w:p>
       <w:pPr>
         <w:spacing w:line="240" w:lineRule="auto"/>
-      </w:pPr>
-      <w:r>
+        <w:rPr>
+          <w:b/>
+          <w:bCs/>
+        </w:rPr>
+      </w:pPr>
+      <w:r>
+        <w:rPr>
+          <w:b/>
+          <w:bCs/>
+        </w:rPr>
         <w:t>Mexico</w:t>
       </w:r>
     </w:p>
@@ -998,13 +1096,13 @@
         <w:t xml:space="preserve"> production with forest land area in the countr</w:t>
       </w:r>
       <w:r>
-        <w:t xml:space="preserve">y.  </w:t>
+        <w:t xml:space="preserve">y. </w:t>
       </w:r>
     </w:p>
-    <w:p/>
     <w:p>
       <w:pPr>
         <w:spacing w:line="240" w:lineRule="auto"/>
+        <w:jc w:val="left"/>
         <w:sectPr>
           <w:headerReference w:type="default" r:id="rId15"/>
           <w:headerReference w:type="first" r:id="rId16"/>
@@ -1012,7 +1110,7 @@
           <w:pgSz w:w="12240" w:h="15840" w:code="1"/>
           <w:pgMar w:top="1440" w:right="1440" w:bottom="1440" w:left="1440" w:header="720" w:footer="720" w:gutter="0"/>
           <w:pgNumType w:start="0"/>
-          <w:cols w:num="2" w:space="720"/>
+          <w:cols w:space="720"/>
           <w:titlePg/>
           <w:docGrid w:linePitch="360"/>
         </w:sectPr>
@@ -1021,15 +1119,49 @@
     <w:p>
       <w:pPr>
         <w:spacing w:line="240" w:lineRule="auto"/>
+        <w:jc w:val="left"/>
+        <w:rPr>
+          <w:b/>
+          <w:bCs/>
+        </w:rPr>
         <w:sectPr>
+          <w:headerReference w:type="default" r:id="rId17"/>
+          <w:headerReference w:type="first" r:id="rId18"/>
+          <w:type w:val="continuous"/>
           <w:pgSz w:w="12240" w:h="15840" w:code="1"/>
           <w:pgMar w:top="1440" w:right="1440" w:bottom="1440" w:left="1440" w:header="720" w:footer="720" w:gutter="0"/>
           <w:pgNumType w:start="0"/>
-          <w:cols w:num="2" w:space="720"/>
+          <w:cols w:space="720"/>
           <w:titlePg/>
           <w:docGrid w:linePitch="360"/>
         </w:sectPr>
       </w:pPr>
+      <w:r>
+        <w:rPr>
+          <w:b/>
+          <w:bCs/>
+        </w:rPr>
+        <w:lastRenderedPageBreak/>
+        <w:t>Git Hub Repository Link:</w:t>
+      </w:r>
+      <w:r>
+        <w:rPr>
+          <w:b/>
+          <w:bCs/>
+        </w:rPr>
+        <w:t xml:space="preserve"> </w:t>
+      </w:r>
+      <w:hyperlink r:id="rId19" w:history="1">
+        <w:r>
+          <w:rPr>
+            <w:rStyle w:val="Hyperlink"/>
+          </w:rPr>
+          <w:t>https://github.com/bc22aba/Applied_Data_Science/tree/main/Assignment_2</w:t>
+        </w:r>
+      </w:hyperlink>
+      <w:r>
+        <w:t xml:space="preserve">. </w:t>
+      </w:r>
     </w:p>
     <w:p/>
     <w:sectPr>
@@ -1372,6 +1504,295 @@
 </file>
 
 <file path=word/header2.xml><?xml version="1.0" encoding="utf-8"?>
+<w:hdr xmlns:wpc="http://schemas.microsoft.com/office/word/2010/wordprocessingCanvas" xmlns:cx="http://schemas.microsoft.com/office/drawing/2014/chartex" xmlns:cx1="http://schemas.microsoft.com/office/drawing/2015/9/8/chartex" xmlns:cx2="http://schemas.microsoft.com/office/drawing/2015/10/21/chartex" xmlns:cx3="http://schemas.microsoft.com/office/drawing/2016/5/9/chartex" xmlns:cx4="http://schemas.microsoft.com/office/drawing/2016/5/10/chartex" xmlns:cx5="http://schemas.microsoft.com/office/drawing/2016/5/11/chartex" xmlns:cx6="http://schemas.microsoft.com/office/drawing/2016/5/12/chartex" xmlns:cx7="http://schemas.microsoft.com/office/drawing/2016/5/13/chartex" xmlns:cx8="http://schemas.microsoft.com/office/drawing/2016/5/14/chartex" xmlns:mc="http://schemas.openxmlformats.org/markup-compatibility/2006" xmlns:aink="http://schemas.microsoft.com/office/drawing/2016/ink" xmlns:am3d="http://schemas.microsoft.com/office/drawing/2017/model3d" xmlns:o="urn:schemas-microsoft-com:office:office" xmlns:oel="http://schemas.microsoft.com/office/2019/extlst" xmlns:r="http://schemas.openxmlformats.org/officeDocument/2006/relationships" xmlns:m="http://schemas.openxmlformats.org/officeDocument/2006/math" xmlns:v="urn:schemas-microsoft-com:vml" xmlns:wp14="http://schemas.microsoft.com/office/word/2010/wordprocessingDrawing" xmlns:wp="http://schemas.openxmlformats.org/drawingml/2006/wordprocessingDrawing" xmlns:w10="urn:schemas-microsoft-com:office:word" xmlns:w="http://schemas.openxmlformats.org/wordprocessingml/2006/main" xmlns:w14="http://schemas.microsoft.com/office/word/2010/wordml" xmlns:w15="http://schemas.microsoft.com/office/word/2012/wordml" xmlns:w16cex="http://schemas.microsoft.com/office/word/2018/wordml/cex" xmlns:w16cid="http://schemas.microsoft.com/office/word/2016/wordml/cid" xmlns:w16="http://schemas.microsoft.com/office/word/2018/wordml" xmlns:w16sdtdh="http://schemas.microsoft.com/office/word/2020/wordml/sdtdatahash" xmlns:w16se="http://schemas.microsoft.com/office/word/2015/wordml/symex" xmlns:wpg="http://schemas.microsoft.com/office/word/2010/wordprocessingGroup" xmlns:wpi="http://schemas.microsoft.com/office/word/2010/wordprocessingInk" xmlns:wne="http://schemas.microsoft.com/office/word/2006/wordml" xmlns:wps="http://schemas.microsoft.com/office/word/2010/wordprocessingShape" mc:Ignorable="w14 w15 w16se w16cid w16 w16cex w16sdtdh wp14">
+  <w:p>
+    <w:pPr>
+      <w:pStyle w:val="Header"/>
+    </w:pPr>
+    <w:r>
+      <w:t>Climate change data analysis based on World Bank data</w:t>
+    </w:r>
+  </w:p>
+</w:hdr>
+</file>
+
+<file path=word/header3.xml><?xml version="1.0" encoding="utf-8"?>
+<w:hdr xmlns:wpc="http://schemas.microsoft.com/office/word/2010/wordprocessingCanvas" xmlns:cx="http://schemas.microsoft.com/office/drawing/2014/chartex" xmlns:cx1="http://schemas.microsoft.com/office/drawing/2015/9/8/chartex" xmlns:cx2="http://schemas.microsoft.com/office/drawing/2015/10/21/chartex" xmlns:cx3="http://schemas.microsoft.com/office/drawing/2016/5/9/chartex" xmlns:cx4="http://schemas.microsoft.com/office/drawing/2016/5/10/chartex" xmlns:cx5="http://schemas.microsoft.com/office/drawing/2016/5/11/chartex" xmlns:cx6="http://schemas.microsoft.com/office/drawing/2016/5/12/chartex" xmlns:cx7="http://schemas.microsoft.com/office/drawing/2016/5/13/chartex" xmlns:cx8="http://schemas.microsoft.com/office/drawing/2016/5/14/chartex" xmlns:mc="http://schemas.openxmlformats.org/markup-compatibility/2006" xmlns:aink="http://schemas.microsoft.com/office/drawing/2016/ink" xmlns:am3d="http://schemas.microsoft.com/office/drawing/2017/model3d" xmlns:o="urn:schemas-microsoft-com:office:office" xmlns:oel="http://schemas.microsoft.com/office/2019/extlst" xmlns:r="http://schemas.openxmlformats.org/officeDocument/2006/relationships" xmlns:m="http://schemas.openxmlformats.org/officeDocument/2006/math" xmlns:v="urn:schemas-microsoft-com:vml" xmlns:wp14="http://schemas.microsoft.com/office/word/2010/wordprocessingDrawing" xmlns:wp="http://schemas.openxmlformats.org/drawingml/2006/wordprocessingDrawing" xmlns:w10="urn:schemas-microsoft-com:office:word" xmlns:w="http://schemas.openxmlformats.org/wordprocessingml/2006/main" xmlns:w14="http://schemas.microsoft.com/office/word/2010/wordml" xmlns:w15="http://schemas.microsoft.com/office/word/2012/wordml" xmlns:w16cex="http://schemas.microsoft.com/office/word/2018/wordml/cex" xmlns:w16cid="http://schemas.microsoft.com/office/word/2016/wordml/cid" xmlns:w16="http://schemas.microsoft.com/office/word/2018/wordml" xmlns:w16sdtdh="http://schemas.microsoft.com/office/word/2020/wordml/sdtdatahash" xmlns:w16se="http://schemas.microsoft.com/office/word/2015/wordml/symex" xmlns:wpg="http://schemas.microsoft.com/office/word/2010/wordprocessingGroup" xmlns:wpi="http://schemas.microsoft.com/office/word/2010/wordprocessingInk" xmlns:wne="http://schemas.microsoft.com/office/word/2006/wordml" xmlns:wps="http://schemas.microsoft.com/office/word/2010/wordprocessingShape" mc:Ignorable="w14 w15 w16se w16cid w16 w16cex w16sdtdh wp14">
+  <w:p>
+    <w:pPr>
+      <w:pStyle w:val="Header"/>
+    </w:pPr>
+    <w:r>
+      <w:rPr>
+        <w:noProof/>
+        <w:lang w:eastAsia="zh-TW"/>
+      </w:rPr>
+      <mc:AlternateContent>
+        <mc:Choice Requires="wps">
+          <w:drawing>
+            <wp:anchor distT="0" distB="0" distL="114300" distR="114300" simplePos="0" relativeHeight="251664384" behindDoc="0" locked="0" layoutInCell="0" allowOverlap="1" wp14:anchorId="74ADFBC1" wp14:editId="51A01F36">
+              <wp:simplePos x="0" y="0"/>
+              <wp:positionH relativeFrom="margin">
+                <wp:align>left</wp:align>
+              </wp:positionH>
+              <wp:positionV relativeFrom="topMargin">
+                <wp:align>center</wp:align>
+              </wp:positionV>
+              <wp:extent cx="5943600" cy="175260"/>
+              <wp:effectExtent l="0" t="0" r="0" b="15240"/>
+              <wp:wrapNone/>
+              <wp:docPr id="3" name="Text Box 4"/>
+              <wp:cNvGraphicFramePr>
+                <a:graphicFrameLocks xmlns:a="http://schemas.openxmlformats.org/drawingml/2006/main"/>
+              </wp:cNvGraphicFramePr>
+              <a:graphic xmlns:a="http://schemas.openxmlformats.org/drawingml/2006/main">
+                <a:graphicData uri="http://schemas.microsoft.com/office/word/2010/wordprocessingShape">
+                  <wps:wsp>
+                    <wps:cNvSpPr txBox="1">
+                      <a:spLocks noChangeArrowheads="1"/>
+                    </wps:cNvSpPr>
+                    <wps:spPr bwMode="auto">
+                      <a:xfrm>
+                        <a:off x="0" y="0"/>
+                        <a:ext cx="5943600" cy="175260"/>
+                      </a:xfrm>
+                      <a:prstGeom prst="rect">
+                        <a:avLst/>
+                      </a:prstGeom>
+                      <a:noFill/>
+                      <a:ln>
+                        <a:noFill/>
+                      </a:ln>
+                      <a:extLst>
+                        <a:ext uri="{909E8E84-426E-40DD-AFC4-6F175D3DCCD1}">
+                          <a14:hiddenFill xmlns:a14="http://schemas.microsoft.com/office/drawing/2010/main">
+                            <a:solidFill>
+                              <a:srgbClr val="FFFFFF"/>
+                            </a:solidFill>
+                          </a14:hiddenFill>
+                        </a:ext>
+                        <a:ext uri="{91240B29-F687-4F45-9708-019B960494DF}">
+                          <a14:hiddenLine xmlns:a14="http://schemas.microsoft.com/office/drawing/2010/main" w="9525">
+                            <a:solidFill>
+                              <a:srgbClr val="000000"/>
+                            </a:solidFill>
+                            <a:miter lim="800000"/>
+                            <a:headEnd/>
+                            <a:tailEnd/>
+                          </a14:hiddenLine>
+                        </a:ext>
+                      </a:extLst>
+                    </wps:spPr>
+                    <wps:txbx>
+                      <w:txbxContent>
+                        <w:p>
+                          <w:pPr>
+                            <w:pStyle w:val="Header"/>
+                          </w:pPr>
+                          <w:r>
+                            <w:t>Climate change data analysis based on World Bank data</w:t>
+                          </w:r>
+                        </w:p>
+                      </w:txbxContent>
+                    </wps:txbx>
+                    <wps:bodyPr rot="0" vert="horz" wrap="square" lIns="91440" tIns="0" rIns="91440" bIns="0" anchor="ctr" anchorCtr="0" upright="1">
+                      <a:spAutoFit/>
+                    </wps:bodyPr>
+                  </wps:wsp>
+                </a:graphicData>
+              </a:graphic>
+              <wp14:sizeRelH relativeFrom="margin">
+                <wp14:pctWidth>100000</wp14:pctWidth>
+              </wp14:sizeRelH>
+              <wp14:sizeRelV relativeFrom="page">
+                <wp14:pctHeight>0</wp14:pctHeight>
+              </wp14:sizeRelV>
+            </wp:anchor>
+          </w:drawing>
+        </mc:Choice>
+        <mc:Fallback>
+          <w:pict>
+            <v:shapetype w14:anchorId="74ADFBC1" id="_x0000_t202" coordsize="21600,21600" o:spt="202" path="m,l,21600r21600,l21600,xe">
+              <v:stroke joinstyle="miter"/>
+              <v:path gradientshapeok="t" o:connecttype="rect"/>
+            </v:shapetype>
+            <v:shape id="_x0000_s1028" type="#_x0000_t202" style="position:absolute;left:0;text-align:left;margin-left:0;margin-top:0;width:468pt;height:13.8pt;z-index:251664384;visibility:visible;mso-wrap-style:square;mso-width-percent:1000;mso-height-percent:0;mso-wrap-distance-left:9pt;mso-wrap-distance-top:0;mso-wrap-distance-right:9pt;mso-wrap-distance-bottom:0;mso-position-horizontal:left;mso-position-horizontal-relative:margin;mso-position-vertical:center;mso-position-vertical-relative:top-margin-area;mso-width-percent:1000;mso-height-percent:0;mso-width-relative:margin;mso-height-relative:page;v-text-anchor:middle" o:gfxdata="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" o:allowincell="f" filled="f" stroked="f">
+              <v:textbox style="mso-fit-shape-to-text:t" inset=",0,,0">
+                <w:txbxContent>
+                  <w:p>
+                    <w:pPr>
+                      <w:pStyle w:val="Header"/>
+                    </w:pPr>
+                    <w:r>
+                      <w:t>Climate change data analysis based on World Bank data</w:t>
+                    </w:r>
+                  </w:p>
+                </w:txbxContent>
+              </v:textbox>
+              <w10:wrap anchorx="margin" anchory="margin"/>
+            </v:shape>
+          </w:pict>
+        </mc:Fallback>
+      </mc:AlternateContent>
+    </w:r>
+    <w:r>
+      <w:rPr>
+        <w:noProof/>
+        <w:lang w:eastAsia="zh-TW"/>
+      </w:rPr>
+      <mc:AlternateContent>
+        <mc:Choice Requires="wps">
+          <w:drawing>
+            <wp:anchor distT="0" distB="0" distL="114300" distR="114300" simplePos="0" relativeHeight="251663360" behindDoc="0" locked="0" layoutInCell="0" allowOverlap="1" wp14:anchorId="06DA3D74" wp14:editId="7D742EA7">
+              <wp:simplePos x="0" y="0"/>
+              <wp:positionH relativeFrom="page">
+                <wp:align>right</wp:align>
+              </wp:positionH>
+              <wp:positionV relativeFrom="topMargin">
+                <wp:align>center</wp:align>
+              </wp:positionV>
+              <wp:extent cx="910590" cy="175260"/>
+              <wp:effectExtent l="3810" t="0" r="0" b="635"/>
+              <wp:wrapNone/>
+              <wp:docPr id="4" name="Text Box 3"/>
+              <wp:cNvGraphicFramePr>
+                <a:graphicFrameLocks xmlns:a="http://schemas.openxmlformats.org/drawingml/2006/main"/>
+              </wp:cNvGraphicFramePr>
+              <a:graphic xmlns:a="http://schemas.openxmlformats.org/drawingml/2006/main">
+                <a:graphicData uri="http://schemas.microsoft.com/office/word/2010/wordprocessingShape">
+                  <wps:wsp>
+                    <wps:cNvSpPr txBox="1">
+                      <a:spLocks noChangeArrowheads="1"/>
+                    </wps:cNvSpPr>
+                    <wps:spPr bwMode="auto">
+                      <a:xfrm>
+                        <a:off x="0" y="0"/>
+                        <a:ext cx="910590" cy="175260"/>
+                      </a:xfrm>
+                      <a:prstGeom prst="rect">
+                        <a:avLst/>
+                      </a:prstGeom>
+                      <a:solidFill>
+                        <a:schemeClr val="accent1">
+                          <a:lumMod val="100000"/>
+                          <a:lumOff val="0"/>
+                        </a:schemeClr>
+                      </a:solidFill>
+                      <a:ln>
+                        <a:noFill/>
+                      </a:ln>
+                      <a:extLst>
+                        <a:ext uri="{91240B29-F687-4F45-9708-019B960494DF}">
+                          <a14:hiddenLine xmlns:a14="http://schemas.microsoft.com/office/drawing/2010/main" w="9525">
+                            <a:solidFill>
+                              <a:srgbClr val="000000"/>
+                            </a:solidFill>
+                            <a:miter lim="800000"/>
+                            <a:headEnd/>
+                            <a:tailEnd/>
+                          </a14:hiddenLine>
+                        </a:ext>
+                      </a:extLst>
+                    </wps:spPr>
+                    <wps:txbx>
+                      <w:txbxContent>
+                        <w:p>
+                          <w:pPr>
+                            <w:spacing w:after="0" w:line="240" w:lineRule="auto"/>
+                            <w:rPr>
+                              <w:color w:val="FFFFFF" w:themeColor="background1"/>
+                            </w:rPr>
+                          </w:pPr>
+                          <w:r>
+                            <w:fldChar w:fldCharType="begin"/>
+                          </w:r>
+                          <w:r>
+                            <w:instrText xml:space="preserve"> PAGE   \* MERGEFORMAT </w:instrText>
+                          </w:r>
+                          <w:r>
+                            <w:fldChar w:fldCharType="separate"/>
+                          </w:r>
+                          <w:r>
+                            <w:rPr>
+                              <w:noProof/>
+                              <w:color w:val="FFFFFF" w:themeColor="background1"/>
+                            </w:rPr>
+                            <w:t>1</w:t>
+                          </w:r>
+                          <w:r>
+                            <w:rPr>
+                              <w:noProof/>
+                              <w:color w:val="FFFFFF" w:themeColor="background1"/>
+                            </w:rPr>
+                            <w:fldChar w:fldCharType="end"/>
+                          </w:r>
+                        </w:p>
+                      </w:txbxContent>
+                    </wps:txbx>
+                    <wps:bodyPr rot="0" vert="horz" wrap="square" lIns="91440" tIns="0" rIns="91440" bIns="0" anchor="ctr" anchorCtr="0" upright="1">
+                      <a:spAutoFit/>
+                    </wps:bodyPr>
+                  </wps:wsp>
+                </a:graphicData>
+              </a:graphic>
+              <wp14:sizeRelH relativeFrom="rightMargin">
+                <wp14:pctWidth>100000</wp14:pctWidth>
+              </wp14:sizeRelH>
+              <wp14:sizeRelV relativeFrom="page">
+                <wp14:pctHeight>0</wp14:pctHeight>
+              </wp14:sizeRelV>
+            </wp:anchor>
+          </w:drawing>
+        </mc:Choice>
+        <mc:Fallback>
+          <w:pict>
+            <v:shape w14:anchorId="06DA3D74" id="_x0000_s1029" type="#_x0000_t202" style="position:absolute;left:0;text-align:left;margin-left:20.5pt;margin-top:0;width:71.7pt;height:13.8pt;z-index:251663360;visibility:visible;mso-wrap-style:square;mso-width-percent:1000;mso-height-percent:0;mso-wrap-distance-left:9pt;mso-wrap-distance-top:0;mso-wrap-distance-right:9pt;mso-wrap-distance-bottom:0;mso-position-horizontal:right;mso-position-horizontal-relative:page;mso-position-vertical:center;mso-position-vertical-relative:top-margin-area;mso-width-percent:1000;mso-height-percent:0;mso-width-relative:right-margin-area;mso-height-relative:page;v-text-anchor:middle" o:gfxdata="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" o:allowincell="f" fillcolor="#4f81bd [3204]" stroked="f">
+              <v:textbox style="mso-fit-shape-to-text:t" inset=",0,,0">
+                <w:txbxContent>
+                  <w:p>
+                    <w:pPr>
+                      <w:spacing w:after="0" w:line="240" w:lineRule="auto"/>
+                      <w:rPr>
+                        <w:color w:val="FFFFFF" w:themeColor="background1"/>
+                      </w:rPr>
+                    </w:pPr>
+                    <w:r>
+                      <w:fldChar w:fldCharType="begin"/>
+                    </w:r>
+                    <w:r>
+                      <w:instrText xml:space="preserve"> PAGE   \* MERGEFORMAT </w:instrText>
+                    </w:r>
+                    <w:r>
+                      <w:fldChar w:fldCharType="separate"/>
+                    </w:r>
+                    <w:r>
+                      <w:rPr>
+                        <w:noProof/>
+                        <w:color w:val="FFFFFF" w:themeColor="background1"/>
+                      </w:rPr>
+                      <w:t>1</w:t>
+                    </w:r>
+                    <w:r>
+                      <w:rPr>
+                        <w:noProof/>
+                        <w:color w:val="FFFFFF" w:themeColor="background1"/>
+                      </w:rPr>
+                      <w:fldChar w:fldCharType="end"/>
+                    </w:r>
+                  </w:p>
+                </w:txbxContent>
+              </v:textbox>
+              <w10:wrap anchorx="page" anchory="margin"/>
+            </v:shape>
+          </w:pict>
+        </mc:Fallback>
+      </mc:AlternateContent>
+    </w:r>
+  </w:p>
+</w:hdr>
+</file>
+
+<file path=word/header4.xml><?xml version="1.0" encoding="utf-8"?>
 <w:hdr xmlns:wpc="http://schemas.microsoft.com/office/word/2010/wordprocessingCanvas" xmlns:cx="http://schemas.microsoft.com/office/drawing/2014/chartex" xmlns:cx1="http://schemas.microsoft.com/office/drawing/2015/9/8/chartex" xmlns:cx2="http://schemas.microsoft.com/office/drawing/2015/10/21/chartex" xmlns:cx3="http://schemas.microsoft.com/office/drawing/2016/5/9/chartex" xmlns:cx4="http://schemas.microsoft.com/office/drawing/2016/5/10/chartex" xmlns:cx5="http://schemas.microsoft.com/office/drawing/2016/5/11/chartex" xmlns:cx6="http://schemas.microsoft.com/office/drawing/2016/5/12/chartex" xmlns:cx7="http://schemas.microsoft.com/office/drawing/2016/5/13/chartex" xmlns:cx8="http://schemas.microsoft.com/office/drawing/2016/5/14/chartex" xmlns:mc="http://schemas.openxmlformats.org/markup-compatibility/2006" xmlns:aink="http://schemas.microsoft.com/office/drawing/2016/ink" xmlns:am3d="http://schemas.microsoft.com/office/drawing/2017/model3d" xmlns:o="urn:schemas-microsoft-com:office:office" xmlns:oel="http://schemas.microsoft.com/office/2019/extlst" xmlns:r="http://schemas.openxmlformats.org/officeDocument/2006/relationships" xmlns:m="http://schemas.openxmlformats.org/officeDocument/2006/math" xmlns:v="urn:schemas-microsoft-com:vml" xmlns:wp14="http://schemas.microsoft.com/office/word/2010/wordprocessingDrawing" xmlns:wp="http://schemas.openxmlformats.org/drawingml/2006/wordprocessingDrawing" xmlns:w10="urn:schemas-microsoft-com:office:word" xmlns:w="http://schemas.openxmlformats.org/wordprocessingml/2006/main" xmlns:w14="http://schemas.microsoft.com/office/word/2010/wordml" xmlns:w15="http://schemas.microsoft.com/office/word/2012/wordml" xmlns:w16cex="http://schemas.microsoft.com/office/word/2018/wordml/cex" xmlns:w16cid="http://schemas.microsoft.com/office/word/2016/wordml/cid" xmlns:w16="http://schemas.microsoft.com/office/word/2018/wordml" xmlns:w16sdtdh="http://schemas.microsoft.com/office/word/2020/wordml/sdtdatahash" xmlns:w16se="http://schemas.microsoft.com/office/word/2015/wordml/symex" xmlns:wpg="http://schemas.microsoft.com/office/word/2010/wordprocessingGroup" xmlns:wpi="http://schemas.microsoft.com/office/word/2010/wordprocessingInk" xmlns:wne="http://schemas.microsoft.com/office/word/2006/wordml" xmlns:wps="http://schemas.microsoft.com/office/word/2010/wordprocessingShape" mc:Ignorable="w14 w15 w16se w16cid w16 w16cex w16sdtdh wp14">
   <w:p>
     <w:pPr>

</xml_diff>

<commit_message>
Included Dataset url link as Data source;
</commit_message>
<xml_diff>
--- a/Assignment_2/Documents/Assignment_2_Presentation_document.docx
+++ b/Assignment_2/Documents/Assignment_2_Presentation_document.docx
@@ -431,12 +431,10 @@
         <w:t xml:space="preserve">In the above chart we study CO2 emissions of countries from 1990 to 2014. In 1990, CO2 emission from China was 0.2kt while in 2014 it has increased to 1.0kt. CO2 emissions of USA has remained constant for the given period. For the rest of the countries, it can </w:t>
       </w:r>
       <w:proofErr w:type="spellStart"/>
-      <w:proofErr w:type="gramStart"/>
       <w:r>
         <w:t>seen</w:t>
       </w:r>
       <w:proofErr w:type="spellEnd"/>
-      <w:proofErr w:type="gramEnd"/>
       <w:r>
         <w:t xml:space="preserve"> that CO2 emissions has been below 0.2kt. </w:t>
       </w:r>
@@ -1103,6 +1101,15 @@
       <w:pPr>
         <w:spacing w:line="240" w:lineRule="auto"/>
         <w:jc w:val="left"/>
+        <w:rPr>
+          <w14:textOutline w14:w="9525" w14:cap="rnd" w14:cmpd="sng" w14:algn="ctr">
+            <w14:solidFill>
+              <w14:schemeClr w14:val="tx2"/>
+            </w14:solidFill>
+            <w14:prstDash w14:val="solid"/>
+            <w14:bevel/>
+          </w14:textOutline>
+        </w:rPr>
         <w:sectPr>
           <w:headerReference w:type="default" r:id="rId15"/>
           <w:headerReference w:type="first" r:id="rId16"/>
@@ -1120,13 +1127,121 @@
       <w:pPr>
         <w:spacing w:line="240" w:lineRule="auto"/>
         <w:jc w:val="left"/>
+      </w:pPr>
+      <w:r>
         <w:rPr>
           <w:b/>
           <w:bCs/>
         </w:rPr>
+        <w:lastRenderedPageBreak/>
+        <w:t>GitHub Repository Link:</w:t>
+      </w:r>
+      <w:r>
+        <w:rPr>
+          <w:b/>
+          <w:bCs/>
+        </w:rPr>
+        <w:t xml:space="preserve"> </w:t>
+      </w:r>
+      <w:hyperlink r:id="rId17" w:history="1">
+        <w:r>
+          <w:rPr>
+            <w:rStyle w:val="Hyperlink"/>
+          </w:rPr>
+          <w:t>https://github.com/bc22aba/Applied_Data_Science/tree/main/Assignment_2</w:t>
+        </w:r>
+      </w:hyperlink>
+      <w:r>
+        <w:t xml:space="preserve">. </w:t>
+      </w:r>
+    </w:p>
+    <w:p>
+      <w:pPr>
+        <w:spacing w:after="0" w:line="240" w:lineRule="auto"/>
+        <w:jc w:val="left"/>
+        <w:rPr>
+          <w:b/>
+          <w:bCs/>
+        </w:rPr>
+      </w:pPr>
+      <w:r>
+        <w:rPr>
+          <w:b/>
+          <w:bCs/>
+        </w:rPr>
+        <w:t>Data Source link:</w:t>
+      </w:r>
+    </w:p>
+    <w:p>
+      <w:pPr>
+        <w:spacing w:after="0" w:line="240" w:lineRule="auto"/>
+        <w:jc w:val="left"/>
+      </w:pPr>
+      <w:hyperlink r:id="rId18" w:history="1">
+        <w:r>
+          <w:rPr>
+            <w:rStyle w:val="Hyperlink"/>
+          </w:rPr>
+          <w:t>https://data.worldbank.org/topic/climate-change</w:t>
+        </w:r>
+      </w:hyperlink>
+      <w:r>
+        <w:t>.</w:t>
+      </w:r>
+    </w:p>
+    <w:p>
+      <w:pPr>
+        <w:spacing w:line="240" w:lineRule="auto"/>
+        <w:jc w:val="left"/>
+        <w:rPr>
+          <w:u w:val="single"/>
+        </w:rPr>
+      </w:pPr>
+    </w:p>
+    <w:p>
+      <w:pPr>
+        <w:spacing w:line="240" w:lineRule="auto"/>
+        <w:jc w:val="left"/>
+        <w:rPr>
+          <w:b/>
+          <w:bCs/>
+          <w:u w:val="single"/>
+        </w:rPr>
+      </w:pPr>
+    </w:p>
+    <w:p>
+      <w:pPr>
+        <w:spacing w:line="240" w:lineRule="auto"/>
+        <w:jc w:val="left"/>
+        <w:rPr>
+          <w:b/>
+          <w:bCs/>
+          <w:u w:val="single"/>
+        </w:rPr>
+      </w:pPr>
+    </w:p>
+    <w:p>
+      <w:pPr>
+        <w:spacing w:line="240" w:lineRule="auto"/>
+        <w:jc w:val="left"/>
+        <w:rPr>
+          <w:b/>
+          <w:bCs/>
+          <w:u w:val="single"/>
+        </w:rPr>
+      </w:pPr>
+    </w:p>
+    <w:p>
+      <w:pPr>
+        <w:spacing w:line="240" w:lineRule="auto"/>
+        <w:jc w:val="left"/>
+        <w:rPr>
+          <w:b/>
+          <w:bCs/>
+        </w:rPr>
         <w:sectPr>
-          <w:headerReference w:type="default" r:id="rId17"/>
-          <w:headerReference w:type="first" r:id="rId18"/>
+          <w:headerReference w:type="default" r:id="rId19"/>
+          <w:headerReference w:type="first" r:id="rId20"/>
           <w:type w:val="continuous"/>
           <w:pgSz w:w="12240" w:h="15840" w:code="1"/>
           <w:pgMar w:top="1440" w:right="1440" w:bottom="1440" w:left="1440" w:header="720" w:footer="720" w:gutter="0"/>
@@ -1136,32 +1251,6 @@
           <w:docGrid w:linePitch="360"/>
         </w:sectPr>
       </w:pPr>
-      <w:r>
-        <w:rPr>
-          <w:b/>
-          <w:bCs/>
-        </w:rPr>
-        <w:lastRenderedPageBreak/>
-        <w:t>Git Hub Repository Link:</w:t>
-      </w:r>
-      <w:r>
-        <w:rPr>
-          <w:b/>
-          <w:bCs/>
-        </w:rPr>
-        <w:t xml:space="preserve"> </w:t>
-      </w:r>
-      <w:hyperlink r:id="rId19" w:history="1">
-        <w:r>
-          <w:rPr>
-            <w:rStyle w:val="Hyperlink"/>
-          </w:rPr>
-          <w:t>https://github.com/bc22aba/Applied_Data_Science/tree/main/Assignment_2</w:t>
-        </w:r>
-      </w:hyperlink>
-      <w:r>
-        <w:t xml:space="preserve">. </w:t>
-      </w:r>
     </w:p>
     <w:p/>
     <w:sectPr>
@@ -1798,9 +1887,6 @@
     <w:pPr>
       <w:pStyle w:val="Header"/>
     </w:pPr>
-    <w:r>
-      <w:t>Climate change data analysis based on World Bank data</w:t>
-    </w:r>
   </w:p>
 </w:hdr>
 </file>

</xml_diff>

<commit_message>
Formatting and layout changes for word document
</commit_message>
<xml_diff>
--- a/Assignment_2/Documents/Assignment_2_Presentation_document.docx
+++ b/Assignment_2/Documents/Assignment_2_Presentation_document.docx
@@ -29,14 +29,404 @@
     </w:p>
     <w:p>
       <w:pPr>
+        <w:spacing w:after="0" w:line="360" w:lineRule="auto"/>
         <w:jc w:val="center"/>
-      </w:pPr>
-    </w:p>
-    <w:p>
-      <w:pPr>
-        <w:spacing w:line="360" w:lineRule="auto"/>
+        <w:rPr>
+          <w:rFonts w:ascii="Algerian" w:hAnsi="Algerian" w:cstheme="minorHAnsi"/>
+          <w:color w:val="4F81BD" w:themeColor="accent1"/>
+          <w:sz w:val="28"/>
+          <w:szCs w:val="28"/>
+          <w14:shadow w14:blurRad="38100" w14:dist="25400" w14:dir="5400000" w14:sx="100000" w14:sy="100000" w14:kx="0" w14:ky="0" w14:algn="ctr">
+            <w14:srgbClr w14:val="6E747A">
+              <w14:alpha w14:val="57000"/>
+            </w14:srgbClr>
+          </w14:shadow>
+          <w14:textOutline w14:w="0" w14:cap="flat" w14:cmpd="sng" w14:algn="ctr">
+            <w14:noFill/>
+            <w14:prstDash w14:val="solid"/>
+            <w14:round/>
+          </w14:textOutline>
+        </w:rPr>
+      </w:pPr>
+    </w:p>
+    <w:p>
+      <w:pPr>
+        <w:spacing w:after="0" w:line="360" w:lineRule="auto"/>
         <w:jc w:val="center"/>
         <w:rPr>
+          <w:rFonts w:ascii="Algerian" w:hAnsi="Algerian" w:cstheme="minorHAnsi"/>
+          <w:color w:val="4F81BD" w:themeColor="accent1"/>
+          <w:sz w:val="28"/>
+          <w:szCs w:val="28"/>
+          <w14:shadow w14:blurRad="38100" w14:dist="25400" w14:dir="5400000" w14:sx="100000" w14:sy="100000" w14:kx="0" w14:ky="0" w14:algn="ctr">
+            <w14:srgbClr w14:val="6E747A">
+              <w14:alpha w14:val="57000"/>
+            </w14:srgbClr>
+          </w14:shadow>
+          <w14:textOutline w14:w="0" w14:cap="flat" w14:cmpd="sng" w14:algn="ctr">
+            <w14:noFill/>
+            <w14:prstDash w14:val="solid"/>
+            <w14:round/>
+          </w14:textOutline>
+        </w:rPr>
+      </w:pPr>
+      <w:r>
+        <w:rPr>
+          <w:rFonts w:ascii="Algerian" w:hAnsi="Algerian" w:cstheme="minorHAnsi"/>
+          <w:color w:val="4F81BD" w:themeColor="accent1"/>
+          <w:sz w:val="28"/>
+          <w:szCs w:val="28"/>
+          <w14:shadow w14:blurRad="38100" w14:dist="25400" w14:dir="5400000" w14:sx="100000" w14:sy="100000" w14:kx="0" w14:ky="0" w14:algn="ctr">
+            <w14:srgbClr w14:val="6E747A">
+              <w14:alpha w14:val="57000"/>
+            </w14:srgbClr>
+          </w14:shadow>
+          <w14:textOutline w14:w="0" w14:cap="flat" w14:cmpd="sng" w14:algn="ctr">
+            <w14:noFill/>
+            <w14:prstDash w14:val="solid"/>
+            <w14:round/>
+          </w14:textOutline>
+        </w:rPr>
+        <w:t xml:space="preserve">TITLE: </w:t>
+      </w:r>
+      <w:r>
+        <w:rPr>
+          <w:rFonts w:ascii="Algerian" w:hAnsi="Algerian" w:cstheme="minorHAnsi"/>
+          <w:color w:val="4F81BD" w:themeColor="accent1"/>
+          <w:szCs w:val="24"/>
+          <w14:shadow w14:blurRad="38100" w14:dist="25400" w14:dir="5400000" w14:sx="100000" w14:sy="100000" w14:kx="0" w14:ky="0" w14:algn="ctr">
+            <w14:srgbClr w14:val="6E747A">
+              <w14:alpha w14:val="57000"/>
+            </w14:srgbClr>
+          </w14:shadow>
+          <w14:textOutline w14:w="0" w14:cap="flat" w14:cmpd="sng" w14:algn="ctr">
+            <w14:noFill/>
+            <w14:prstDash w14:val="solid"/>
+            <w14:round/>
+          </w14:textOutline>
+        </w:rPr>
+        <w:t>CLIMATE</w:t>
+      </w:r>
+      <w:r>
+        <w:rPr>
+          <w:rFonts w:ascii="Algerian" w:hAnsi="Algerian" w:cstheme="minorHAnsi"/>
+          <w:color w:val="4F81BD" w:themeColor="accent1"/>
+          <w:szCs w:val="24"/>
+          <w14:shadow w14:blurRad="38100" w14:dist="25400" w14:dir="5400000" w14:sx="100000" w14:sy="100000" w14:kx="0" w14:ky="0" w14:algn="ctr">
+            <w14:srgbClr w14:val="6E747A">
+              <w14:alpha w14:val="57000"/>
+            </w14:srgbClr>
+          </w14:shadow>
+          <w14:textOutline w14:w="0" w14:cap="flat" w14:cmpd="sng" w14:algn="ctr">
+            <w14:noFill/>
+            <w14:prstDash w14:val="solid"/>
+            <w14:round/>
+          </w14:textOutline>
+        </w:rPr>
+        <w:t xml:space="preserve"> </w:t>
+      </w:r>
+      <w:r>
+        <w:rPr>
+          <w:rFonts w:ascii="Algerian" w:hAnsi="Algerian" w:cstheme="minorHAnsi"/>
+          <w:color w:val="4F81BD" w:themeColor="accent1"/>
+          <w:szCs w:val="24"/>
+          <w14:shadow w14:blurRad="38100" w14:dist="25400" w14:dir="5400000" w14:sx="100000" w14:sy="100000" w14:kx="0" w14:ky="0" w14:algn="ctr">
+            <w14:srgbClr w14:val="6E747A">
+              <w14:alpha w14:val="57000"/>
+            </w14:srgbClr>
+          </w14:shadow>
+          <w14:textOutline w14:w="0" w14:cap="flat" w14:cmpd="sng" w14:algn="ctr">
+            <w14:noFill/>
+            <w14:prstDash w14:val="solid"/>
+            <w14:round/>
+          </w14:textOutline>
+        </w:rPr>
+        <w:t>CHANGE</w:t>
+      </w:r>
+      <w:r>
+        <w:rPr>
+          <w:rFonts w:ascii="Algerian" w:hAnsi="Algerian" w:cstheme="minorHAnsi"/>
+          <w:color w:val="4F81BD" w:themeColor="accent1"/>
+          <w:szCs w:val="24"/>
+          <w14:shadow w14:blurRad="38100" w14:dist="25400" w14:dir="5400000" w14:sx="100000" w14:sy="100000" w14:kx="0" w14:ky="0" w14:algn="ctr">
+            <w14:srgbClr w14:val="6E747A">
+              <w14:alpha w14:val="57000"/>
+            </w14:srgbClr>
+          </w14:shadow>
+          <w14:textOutline w14:w="0" w14:cap="flat" w14:cmpd="sng" w14:algn="ctr">
+            <w14:noFill/>
+            <w14:prstDash w14:val="solid"/>
+            <w14:round/>
+          </w14:textOutline>
+        </w:rPr>
+        <w:t xml:space="preserve"> </w:t>
+      </w:r>
+      <w:r>
+        <w:rPr>
+          <w:rFonts w:ascii="Algerian" w:hAnsi="Algerian" w:cstheme="minorHAnsi"/>
+          <w:color w:val="4F81BD" w:themeColor="accent1"/>
+          <w:szCs w:val="24"/>
+          <w14:shadow w14:blurRad="38100" w14:dist="25400" w14:dir="5400000" w14:sx="100000" w14:sy="100000" w14:kx="0" w14:ky="0" w14:algn="ctr">
+            <w14:srgbClr w14:val="6E747A">
+              <w14:alpha w14:val="57000"/>
+            </w14:srgbClr>
+          </w14:shadow>
+          <w14:textOutline w14:w="0" w14:cap="flat" w14:cmpd="sng" w14:algn="ctr">
+            <w14:noFill/>
+            <w14:prstDash w14:val="solid"/>
+            <w14:round/>
+          </w14:textOutline>
+        </w:rPr>
+        <w:t>DATA ANALYSIS BASED ON WORLD BANK DATA</w:t>
+      </w:r>
+    </w:p>
+    <w:p>
+      <w:pPr>
+        <w:spacing w:after="0" w:line="360" w:lineRule="auto"/>
+        <w:jc w:val="center"/>
+        <w:rPr>
+          <w:rFonts w:ascii="Algerian" w:hAnsi="Algerian" w:cstheme="minorHAnsi"/>
+          <w:color w:val="4F81BD" w:themeColor="accent1"/>
+          <w:sz w:val="28"/>
+          <w:szCs w:val="28"/>
+          <w14:shadow w14:blurRad="38100" w14:dist="25400" w14:dir="5400000" w14:sx="100000" w14:sy="100000" w14:kx="0" w14:ky="0" w14:algn="ctr">
+            <w14:srgbClr w14:val="6E747A">
+              <w14:alpha w14:val="57000"/>
+            </w14:srgbClr>
+          </w14:shadow>
+          <w14:textOutline w14:w="0" w14:cap="flat" w14:cmpd="sng" w14:algn="ctr">
+            <w14:noFill/>
+            <w14:prstDash w14:val="solid"/>
+            <w14:round/>
+          </w14:textOutline>
+        </w:rPr>
+      </w:pPr>
+      <w:r>
+        <w:rPr>
+          <w:rFonts w:ascii="Algerian" w:hAnsi="Algerian" w:cstheme="minorHAnsi"/>
+          <w:color w:val="4F81BD" w:themeColor="accent1"/>
+          <w:sz w:val="28"/>
+          <w:szCs w:val="28"/>
+          <w14:shadow w14:blurRad="38100" w14:dist="25400" w14:dir="5400000" w14:sx="100000" w14:sy="100000" w14:kx="0" w14:ky="0" w14:algn="ctr">
+            <w14:srgbClr w14:val="6E747A">
+              <w14:alpha w14:val="57000"/>
+            </w14:srgbClr>
+          </w14:shadow>
+          <w14:textOutline w14:w="0" w14:cap="flat" w14:cmpd="sng" w14:algn="ctr">
+            <w14:noFill/>
+            <w14:prstDash w14:val="solid"/>
+            <w14:round/>
+          </w14:textOutline>
+        </w:rPr>
+        <w:t>7pam2000-0105-2022-APPLIED DATA Science-1</w:t>
+      </w:r>
+    </w:p>
+    <w:p>
+      <w:pPr>
+        <w:pStyle w:val="Heading1"/>
+        <w:spacing w:before="0" w:line="360" w:lineRule="auto"/>
+        <w:jc w:val="center"/>
+        <w:rPr>
+          <w:rFonts w:ascii="Algerian" w:hAnsi="Algerian" w:cstheme="minorHAnsi"/>
+          <w:b w:val="0"/>
+          <w:color w:val="4F81BD" w:themeColor="accent1"/>
+          <w:sz w:val="28"/>
+          <w14:shadow w14:blurRad="38100" w14:dist="25400" w14:dir="5400000" w14:sx="100000" w14:sy="100000" w14:kx="0" w14:ky="0" w14:algn="ctr">
+            <w14:srgbClr w14:val="6E747A">
+              <w14:alpha w14:val="57000"/>
+            </w14:srgbClr>
+          </w14:shadow>
+          <w14:textOutline w14:w="0" w14:cap="flat" w14:cmpd="sng" w14:algn="ctr">
+            <w14:noFill/>
+            <w14:prstDash w14:val="solid"/>
+            <w14:round/>
+          </w14:textOutline>
+        </w:rPr>
+      </w:pPr>
+      <w:r>
+        <w:rPr>
+          <w:rFonts w:ascii="Algerian" w:hAnsi="Algerian" w:cstheme="minorHAnsi"/>
+          <w:b w:val="0"/>
+          <w:color w:val="4F81BD" w:themeColor="accent1"/>
+          <w:sz w:val="28"/>
+          <w14:shadow w14:blurRad="38100" w14:dist="25400" w14:dir="5400000" w14:sx="100000" w14:sy="100000" w14:kx="0" w14:ky="0" w14:algn="ctr">
+            <w14:srgbClr w14:val="6E747A">
+              <w14:alpha w14:val="57000"/>
+            </w14:srgbClr>
+          </w14:shadow>
+          <w14:textOutline w14:w="0" w14:cap="flat" w14:cmpd="sng" w14:algn="ctr">
+            <w14:noFill/>
+            <w14:prstDash w14:val="solid"/>
+            <w14:round/>
+          </w14:textOutline>
+        </w:rPr>
+        <w:t>Name: BHASKAR CHERUKU</w:t>
+      </w:r>
+    </w:p>
+    <w:p>
+      <w:pPr>
+        <w:pStyle w:val="Heading1"/>
+        <w:spacing w:before="0" w:line="360" w:lineRule="auto"/>
+        <w:jc w:val="center"/>
+        <w:rPr>
+          <w:rFonts w:ascii="Algerian" w:hAnsi="Algerian" w:cstheme="minorHAnsi"/>
+          <w:b w:val="0"/>
+          <w:color w:val="4F81BD" w:themeColor="accent1"/>
+          <w:sz w:val="28"/>
+          <w14:shadow w14:blurRad="38100" w14:dist="25400" w14:dir="5400000" w14:sx="100000" w14:sy="100000" w14:kx="0" w14:ky="0" w14:algn="ctr">
+            <w14:srgbClr w14:val="6E747A">
+              <w14:alpha w14:val="57000"/>
+            </w14:srgbClr>
+          </w14:shadow>
+          <w14:textOutline w14:w="0" w14:cap="flat" w14:cmpd="sng" w14:algn="ctr">
+            <w14:noFill/>
+            <w14:prstDash w14:val="solid"/>
+            <w14:round/>
+          </w14:textOutline>
+        </w:rPr>
+      </w:pPr>
+      <w:r>
+        <w:rPr>
+          <w:rFonts w:ascii="Algerian" w:hAnsi="Algerian" w:cstheme="minorHAnsi"/>
+          <w:b w:val="0"/>
+          <w:color w:val="4F81BD" w:themeColor="accent1"/>
+          <w:sz w:val="28"/>
+          <w14:shadow w14:blurRad="38100" w14:dist="25400" w14:dir="5400000" w14:sx="100000" w14:sy="100000" w14:kx="0" w14:ky="0" w14:algn="ctr">
+            <w14:srgbClr w14:val="6E747A">
+              <w14:alpha w14:val="57000"/>
+            </w14:srgbClr>
+          </w14:shadow>
+          <w14:textOutline w14:w="0" w14:cap="flat" w14:cmpd="sng" w14:algn="ctr">
+            <w14:noFill/>
+            <w14:prstDash w14:val="solid"/>
+            <w14:round/>
+          </w14:textOutline>
+        </w:rPr>
+        <w:t>Student</w:t>
+      </w:r>
+      <w:r>
+        <w:rPr>
+          <w:rFonts w:ascii="Algerian" w:hAnsi="Algerian"/>
+          <w:b w:val="0"/>
+          <w:color w:val="4F81BD" w:themeColor="accent1"/>
+          <w:sz w:val="28"/>
+          <w14:shadow w14:blurRad="38100" w14:dist="25400" w14:dir="5400000" w14:sx="100000" w14:sy="100000" w14:kx="0" w14:ky="0" w14:algn="ctr">
+            <w14:srgbClr w14:val="6E747A">
+              <w14:alpha w14:val="57000"/>
+            </w14:srgbClr>
+          </w14:shadow>
+          <w14:textOutline w14:w="0" w14:cap="flat" w14:cmpd="sng" w14:algn="ctr">
+            <w14:noFill/>
+            <w14:prstDash w14:val="solid"/>
+            <w14:round/>
+          </w14:textOutline>
+        </w:rPr>
+        <w:t xml:space="preserve"> </w:t>
+      </w:r>
+      <w:r>
+        <w:rPr>
+          <w:rFonts w:ascii="Algerian" w:hAnsi="Algerian" w:cstheme="minorHAnsi"/>
+          <w:b w:val="0"/>
+          <w:color w:val="4F81BD" w:themeColor="accent1"/>
+          <w:sz w:val="28"/>
+          <w14:shadow w14:blurRad="38100" w14:dist="25400" w14:dir="5400000" w14:sx="100000" w14:sy="100000" w14:kx="0" w14:ky="0" w14:algn="ctr">
+            <w14:srgbClr w14:val="6E747A">
+              <w14:alpha w14:val="57000"/>
+            </w14:srgbClr>
+          </w14:shadow>
+          <w14:textOutline w14:w="0" w14:cap="flat" w14:cmpd="sng" w14:algn="ctr">
+            <w14:noFill/>
+            <w14:prstDash w14:val="solid"/>
+            <w14:round/>
+          </w14:textOutline>
+        </w:rPr>
+        <w:t>ID#</w:t>
+      </w:r>
+      <w:r>
+        <w:rPr>
+          <w:rFonts w:ascii="Algerian" w:hAnsi="Algerian"/>
+          <w:b w:val="0"/>
+          <w:color w:val="4F81BD" w:themeColor="accent1"/>
+          <w:sz w:val="28"/>
+          <w14:shadow w14:blurRad="38100" w14:dist="25400" w14:dir="5400000" w14:sx="100000" w14:sy="100000" w14:kx="0" w14:ky="0" w14:algn="ctr">
+            <w14:srgbClr w14:val="6E747A">
+              <w14:alpha w14:val="57000"/>
+            </w14:srgbClr>
+          </w14:shadow>
+          <w14:textOutline w14:w="0" w14:cap="flat" w14:cmpd="sng" w14:algn="ctr">
+            <w14:noFill/>
+            <w14:prstDash w14:val="solid"/>
+            <w14:round/>
+          </w14:textOutline>
+        </w:rPr>
+        <w:t xml:space="preserve">: </w:t>
+      </w:r>
+      <w:r>
+        <w:rPr>
+          <w:rFonts w:ascii="Algerian" w:hAnsi="Algerian" w:cstheme="minorHAnsi"/>
+          <w:b w:val="0"/>
+          <w:color w:val="4F81BD" w:themeColor="accent1"/>
+          <w:sz w:val="28"/>
+          <w14:shadow w14:blurRad="38100" w14:dist="25400" w14:dir="5400000" w14:sx="100000" w14:sy="100000" w14:kx="0" w14:ky="0" w14:algn="ctr">
+            <w14:srgbClr w14:val="6E747A">
+              <w14:alpha w14:val="57000"/>
+            </w14:srgbClr>
+          </w14:shadow>
+          <w14:textOutline w14:w="0" w14:cap="flat" w14:cmpd="sng" w14:algn="ctr">
+            <w14:noFill/>
+            <w14:prstDash w14:val="solid"/>
+            <w14:round/>
+          </w14:textOutline>
+        </w:rPr>
+        <w:t>22003064</w:t>
+      </w:r>
+    </w:p>
+    <w:p>
+      <w:pPr>
+        <w:spacing w:after="0" w:line="360" w:lineRule="auto"/>
+        <w:jc w:val="center"/>
+        <w:rPr>
+          <w:rFonts w:ascii="Algerian" w:hAnsi="Algerian" w:cstheme="minorHAnsi"/>
+          <w:color w:val="4F81BD" w:themeColor="accent1"/>
+          <w:sz w:val="28"/>
+          <w:szCs w:val="28"/>
+          <w14:shadow w14:blurRad="38100" w14:dist="25400" w14:dir="5400000" w14:sx="100000" w14:sy="100000" w14:kx="0" w14:ky="0" w14:algn="ctr">
+            <w14:srgbClr w14:val="6E747A">
+              <w14:alpha w14:val="57000"/>
+            </w14:srgbClr>
+          </w14:shadow>
+          <w14:textOutline w14:w="0" w14:cap="flat" w14:cmpd="sng" w14:algn="ctr">
+            <w14:noFill/>
+            <w14:prstDash w14:val="solid"/>
+            <w14:round/>
+          </w14:textOutline>
+        </w:rPr>
+      </w:pPr>
+      <w:r>
+        <w:rPr>
+          <w:rFonts w:ascii="Algerian" w:hAnsi="Algerian" w:cstheme="minorHAnsi"/>
+          <w:color w:val="4F81BD" w:themeColor="accent1"/>
+          <w:sz w:val="28"/>
+          <w:szCs w:val="28"/>
+          <w14:shadow w14:blurRad="38100" w14:dist="25400" w14:dir="5400000" w14:sx="100000" w14:sy="100000" w14:kx="0" w14:ky="0" w14:algn="ctr">
+            <w14:srgbClr w14:val="6E747A">
+              <w14:alpha w14:val="57000"/>
+            </w14:srgbClr>
+          </w14:shadow>
+          <w14:textOutline w14:w="0" w14:cap="flat" w14:cmpd="sng" w14:algn="ctr">
+            <w14:noFill/>
+            <w14:prstDash w14:val="solid"/>
+            <w14:round/>
+          </w14:textOutline>
+        </w:rPr>
+        <w:t>Assignment-2 Statistics and trends</w:t>
+      </w:r>
+    </w:p>
+    <w:p>
+      <w:pPr>
+        <w:jc w:val="center"/>
+        <w:rPr>
+          <w:rFonts w:ascii="Algerian" w:hAnsi="Algerian" w:cstheme="minorHAnsi"/>
           <w:color w:val="4F81BD" w:themeColor="accent1"/>
           <w14:shadow w14:blurRad="38100" w14:dist="25400" w14:dir="5400000" w14:sx="100000" w14:sy="100000" w14:kx="0" w14:ky="0" w14:algn="ctr">
             <w14:srgbClr w14:val="6E747A">
@@ -50,223 +440,10 @@
           </w14:textOutline>
         </w:rPr>
       </w:pPr>
-      <w:r>
-        <w:rPr>
-          <w:color w:val="4F81BD" w:themeColor="accent1"/>
-          <w:sz w:val="28"/>
-          <w:szCs w:val="24"/>
-          <w14:shadow w14:blurRad="38100" w14:dist="25400" w14:dir="5400000" w14:sx="100000" w14:sy="100000" w14:kx="0" w14:ky="0" w14:algn="ctr">
-            <w14:srgbClr w14:val="6E747A">
-              <w14:alpha w14:val="57000"/>
-            </w14:srgbClr>
-          </w14:shadow>
-          <w14:textOutline w14:w="0" w14:cap="flat" w14:cmpd="sng" w14:algn="ctr">
-            <w14:noFill/>
-            <w14:prstDash w14:val="solid"/>
-            <w14:round/>
-          </w14:textOutline>
-        </w:rPr>
-        <w:t>TITLE</w:t>
-      </w:r>
-      <w:r>
-        <w:rPr>
-          <w:color w:val="4F81BD" w:themeColor="accent1"/>
-          <w14:shadow w14:blurRad="38100" w14:dist="25400" w14:dir="5400000" w14:sx="100000" w14:sy="100000" w14:kx="0" w14:ky="0" w14:algn="ctr">
-            <w14:srgbClr w14:val="6E747A">
-              <w14:alpha w14:val="57000"/>
-            </w14:srgbClr>
-          </w14:shadow>
-          <w14:textOutline w14:w="0" w14:cap="flat" w14:cmpd="sng" w14:algn="ctr">
-            <w14:noFill/>
-            <w14:prstDash w14:val="solid"/>
-            <w14:round/>
-          </w14:textOutline>
-        </w:rPr>
-        <w:t>:</w:t>
-      </w:r>
-      <w:r>
-        <w:rPr>
-          <w:b/>
-          <w:bCs/>
-        </w:rPr>
-        <w:t xml:space="preserve"> </w:t>
-      </w:r>
-      <w:r>
-        <w:rPr>
-          <w:bCs/>
-          <w:color w:val="4F81BD" w:themeColor="accent1"/>
-          <w:sz w:val="32"/>
-          <w:szCs w:val="28"/>
-          <w14:shadow w14:blurRad="38100" w14:dist="25400" w14:dir="5400000" w14:sx="100000" w14:sy="100000" w14:kx="0" w14:ky="0" w14:algn="ctr">
-            <w14:srgbClr w14:val="6E747A">
-              <w14:alpha w14:val="57000"/>
-            </w14:srgbClr>
-          </w14:shadow>
-          <w14:textOutline w14:w="0" w14:cap="flat" w14:cmpd="sng" w14:algn="ctr">
-            <w14:noFill/>
-            <w14:prstDash w14:val="solid"/>
-            <w14:round/>
-          </w14:textOutline>
-        </w:rPr>
-        <w:t>Climate change data analysis based on World Bank data</w:t>
-      </w:r>
-    </w:p>
-    <w:p>
-      <w:pPr>
-        <w:pStyle w:val="Heading1"/>
-        <w:spacing w:before="0" w:line="360" w:lineRule="auto"/>
-        <w:jc w:val="center"/>
-        <w:rPr>
-          <w:rFonts w:ascii="Algerian" w:hAnsi="Algerian" w:cstheme="minorHAnsi"/>
-          <w:b w:val="0"/>
-          <w:color w:val="4F81BD" w:themeColor="accent1"/>
-          <w14:shadow w14:blurRad="38100" w14:dist="25400" w14:dir="5400000" w14:sx="100000" w14:sy="100000" w14:kx="0" w14:ky="0" w14:algn="ctr">
-            <w14:srgbClr w14:val="6E747A">
-              <w14:alpha w14:val="57000"/>
-            </w14:srgbClr>
-          </w14:shadow>
-          <w14:textOutline w14:w="0" w14:cap="flat" w14:cmpd="sng" w14:algn="ctr">
-            <w14:noFill/>
-            <w14:prstDash w14:val="solid"/>
-            <w14:round/>
-          </w14:textOutline>
-        </w:rPr>
-      </w:pPr>
-      <w:r>
-        <w:rPr>
-          <w:rFonts w:ascii="Algerian" w:hAnsi="Algerian" w:cstheme="minorHAnsi"/>
-          <w:b w:val="0"/>
-          <w:color w:val="4F81BD" w:themeColor="accent1"/>
-          <w14:shadow w14:blurRad="38100" w14:dist="25400" w14:dir="5400000" w14:sx="100000" w14:sy="100000" w14:kx="0" w14:ky="0" w14:algn="ctr">
-            <w14:srgbClr w14:val="6E747A">
-              <w14:alpha w14:val="57000"/>
-            </w14:srgbClr>
-          </w14:shadow>
-          <w14:textOutline w14:w="0" w14:cap="flat" w14:cmpd="sng" w14:algn="ctr">
-            <w14:noFill/>
-            <w14:prstDash w14:val="solid"/>
-            <w14:round/>
-          </w14:textOutline>
-        </w:rPr>
-        <w:t>Name: BHASKAR CHERUKU</w:t>
-      </w:r>
-    </w:p>
-    <w:p>
-      <w:pPr>
-        <w:pStyle w:val="Heading1"/>
-        <w:spacing w:before="0" w:line="360" w:lineRule="auto"/>
-        <w:jc w:val="center"/>
-        <w:rPr>
-          <w:rFonts w:ascii="Algerian" w:hAnsi="Algerian" w:cstheme="minorHAnsi"/>
-          <w:b w:val="0"/>
-          <w:color w:val="4F81BD" w:themeColor="accent1"/>
-          <w14:shadow w14:blurRad="38100" w14:dist="25400" w14:dir="5400000" w14:sx="100000" w14:sy="100000" w14:kx="0" w14:ky="0" w14:algn="ctr">
-            <w14:srgbClr w14:val="6E747A">
-              <w14:alpha w14:val="57000"/>
-            </w14:srgbClr>
-          </w14:shadow>
-          <w14:textOutline w14:w="0" w14:cap="flat" w14:cmpd="sng" w14:algn="ctr">
-            <w14:noFill/>
-            <w14:prstDash w14:val="solid"/>
-            <w14:round/>
-          </w14:textOutline>
-        </w:rPr>
-      </w:pPr>
-      <w:r>
-        <w:rPr>
-          <w:rFonts w:ascii="Algerian" w:hAnsi="Algerian" w:cstheme="minorHAnsi"/>
-          <w:b w:val="0"/>
-          <w:color w:val="4F81BD" w:themeColor="accent1"/>
-          <w14:shadow w14:blurRad="38100" w14:dist="25400" w14:dir="5400000" w14:sx="100000" w14:sy="100000" w14:kx="0" w14:ky="0" w14:algn="ctr">
-            <w14:srgbClr w14:val="6E747A">
-              <w14:alpha w14:val="57000"/>
-            </w14:srgbClr>
-          </w14:shadow>
-          <w14:textOutline w14:w="0" w14:cap="flat" w14:cmpd="sng" w14:algn="ctr">
-            <w14:noFill/>
-            <w14:prstDash w14:val="solid"/>
-            <w14:round/>
-          </w14:textOutline>
-        </w:rPr>
-        <w:t>Student</w:t>
-      </w:r>
-      <w:r>
-        <w:rPr>
-          <w:rFonts w:ascii="Algerian" w:hAnsi="Algerian"/>
-          <w:b w:val="0"/>
-          <w:color w:val="4F81BD" w:themeColor="accent1"/>
-          <w14:shadow w14:blurRad="38100" w14:dist="25400" w14:dir="5400000" w14:sx="100000" w14:sy="100000" w14:kx="0" w14:ky="0" w14:algn="ctr">
-            <w14:srgbClr w14:val="6E747A">
-              <w14:alpha w14:val="57000"/>
-            </w14:srgbClr>
-          </w14:shadow>
-          <w14:textOutline w14:w="0" w14:cap="flat" w14:cmpd="sng" w14:algn="ctr">
-            <w14:noFill/>
-            <w14:prstDash w14:val="solid"/>
-            <w14:round/>
-          </w14:textOutline>
-        </w:rPr>
-        <w:t xml:space="preserve"> </w:t>
-      </w:r>
-      <w:r>
-        <w:rPr>
-          <w:rFonts w:ascii="Algerian" w:hAnsi="Algerian" w:cstheme="minorHAnsi"/>
-          <w:b w:val="0"/>
-          <w:color w:val="4F81BD" w:themeColor="accent1"/>
-          <w14:shadow w14:blurRad="38100" w14:dist="25400" w14:dir="5400000" w14:sx="100000" w14:sy="100000" w14:kx="0" w14:ky="0" w14:algn="ctr">
-            <w14:srgbClr w14:val="6E747A">
-              <w14:alpha w14:val="57000"/>
-            </w14:srgbClr>
-          </w14:shadow>
-          <w14:textOutline w14:w="0" w14:cap="flat" w14:cmpd="sng" w14:algn="ctr">
-            <w14:noFill/>
-            <w14:prstDash w14:val="solid"/>
-            <w14:round/>
-          </w14:textOutline>
-        </w:rPr>
-        <w:t>ID#</w:t>
-      </w:r>
-      <w:r>
-        <w:rPr>
-          <w:rFonts w:ascii="Algerian" w:hAnsi="Algerian"/>
-          <w:b w:val="0"/>
-          <w:color w:val="4F81BD" w:themeColor="accent1"/>
-          <w14:shadow w14:blurRad="38100" w14:dist="25400" w14:dir="5400000" w14:sx="100000" w14:sy="100000" w14:kx="0" w14:ky="0" w14:algn="ctr">
-            <w14:srgbClr w14:val="6E747A">
-              <w14:alpha w14:val="57000"/>
-            </w14:srgbClr>
-          </w14:shadow>
-          <w14:textOutline w14:w="0" w14:cap="flat" w14:cmpd="sng" w14:algn="ctr">
-            <w14:noFill/>
-            <w14:prstDash w14:val="solid"/>
-            <w14:round/>
-          </w14:textOutline>
-        </w:rPr>
-        <w:t xml:space="preserve">: </w:t>
-      </w:r>
-      <w:r>
-        <w:rPr>
-          <w:rFonts w:ascii="Algerian" w:hAnsi="Algerian" w:cstheme="minorHAnsi"/>
-          <w:b w:val="0"/>
-          <w:color w:val="4F81BD" w:themeColor="accent1"/>
-          <w14:shadow w14:blurRad="38100" w14:dist="25400" w14:dir="5400000" w14:sx="100000" w14:sy="100000" w14:kx="0" w14:ky="0" w14:algn="ctr">
-            <w14:srgbClr w14:val="6E747A">
-              <w14:alpha w14:val="57000"/>
-            </w14:srgbClr>
-          </w14:shadow>
-          <w14:textOutline w14:w="0" w14:cap="flat" w14:cmpd="sng" w14:algn="ctr">
-            <w14:noFill/>
-            <w14:prstDash w14:val="solid"/>
-            <w14:round/>
-          </w14:textOutline>
-        </w:rPr>
-        <w:t>22003064</w:t>
-      </w:r>
     </w:p>
     <w:p>
       <w:pPr>
         <w:spacing w:line="360" w:lineRule="auto"/>
-        <w:jc w:val="center"/>
         <w:rPr>
           <w:color w:val="4F81BD" w:themeColor="accent1"/>
           <w14:shadow w14:blurRad="38100" w14:dist="25400" w14:dir="5400000" w14:sx="100000" w14:sy="100000" w14:kx="0" w14:ky="0" w14:algn="ctr">
@@ -431,10 +608,12 @@
         <w:t xml:space="preserve">In the above chart we study CO2 emissions of countries from 1990 to 2014. In 1990, CO2 emission from China was 0.2kt while in 2014 it has increased to 1.0kt. CO2 emissions of USA has remained constant for the given period. For the rest of the countries, it can </w:t>
       </w:r>
       <w:proofErr w:type="spellStart"/>
+      <w:proofErr w:type="gramStart"/>
       <w:r>
         <w:t>seen</w:t>
       </w:r>
       <w:proofErr w:type="spellEnd"/>
+      <w:proofErr w:type="gramEnd"/>
       <w:r>
         <w:t xml:space="preserve"> that CO2 emissions has been below 0.2kt. </w:t>
       </w:r>

</xml_diff>